<commit_message>
add map feature to report
</commit_message>
<xml_diff>
--- a/inst/rmarkdown/templates/report/skeleton/report_template_1.docx
+++ b/inst/rmarkdown/templates/report/skeleton/report_template_1.docx
@@ -56,10 +56,106 @@
     </w:p>
     <w:p>
       <w:pPr>
-        <w:pStyle w:val="Date"/>
-      </w:pPr>
-      <w:r>
-        <w:t xml:space="preserve">2023-09-20</w:t>
+        <w:pStyle w:val="TitleDate"/>
+      </w:pPr>
+      <w:r>
+        <w:t xml:space="preserve">September 21, 2023</w:t>
+      </w:r>
+    </w:p>
+    <w:p>
+      <w:pPr>
+        <w:pStyle w:val="DataCitation"/>
+      </w:pPr>
+      <w:r>
+        <w:t xml:space="preserve">Species Inventory Management System Data Citation:</w:t>
+      </w:r>
+    </w:p>
+    <w:p>
+      <w:pPr>
+        <w:pStyle w:val="TitleLine"/>
+      </w:pPr>
+      <w:r>
+        <w:t xml:space="preserve">Project ID 2, Survey ID 2</w:t>
+      </w:r>
+    </w:p>
+    <w:p>
+      <w:r>
+        <w:br w:type="page"/>
+      </w:r>
+    </w:p>
+    <w:p>
+      <w:r>
+        <w:br w:type="page"/>
+      </w:r>
+    </w:p>
+    <w:bookmarkStart w:id="22" w:name="introduction"/>
+    <w:p>
+      <w:pPr>
+        <w:pStyle w:val="Heading1"/>
+      </w:pPr>
+      <w:r>
+        <w:t xml:space="preserve">Introduction</w:t>
+      </w:r>
+    </w:p>
+    <w:bookmarkStart w:id="20" w:name="background"/>
+    <w:p>
+      <w:pPr>
+        <w:pStyle w:val="Heading2"/>
+      </w:pPr>
+      <w:r>
+        <w:t xml:space="preserve">Background</w:t>
+      </w:r>
+    </w:p>
+    <w:bookmarkEnd w:id="20"/>
+    <w:bookmarkStart w:id="21" w:name="objectives"/>
+    <w:p>
+      <w:pPr>
+        <w:pStyle w:val="Heading2"/>
+      </w:pPr>
+      <w:r>
+        <w:t xml:space="preserve">Objectives</w:t>
+      </w:r>
+    </w:p>
+    <w:bookmarkEnd w:id="21"/>
+    <w:bookmarkEnd w:id="22"/>
+    <w:bookmarkStart w:id="32" w:name="methods"/>
+    <w:p>
+      <w:pPr>
+        <w:pStyle w:val="Heading1"/>
+      </w:pPr>
+      <w:r>
+        <w:t xml:space="preserve">Methods</w:t>
+      </w:r>
+    </w:p>
+    <w:bookmarkStart w:id="29" w:name="study-area"/>
+    <w:p>
+      <w:pPr>
+        <w:pStyle w:val="Heading2"/>
+      </w:pPr>
+      <w:r>
+        <w:t xml:space="preserve">Study Area</w:t>
+      </w:r>
+    </w:p>
+    <w:p>
+      <w:pPr>
+        <w:pStyle w:val="SourceCode"/>
+      </w:pPr>
+      <w:r>
+        <w:rPr>
+          <w:rStyle w:val="VerbatimChar"/>
+        </w:rPr>
+        <w:t xml:space="preserve">## Warning: attribute variables are assumed to be spatially constant throughout all geometries</w:t>
+      </w:r>
+    </w:p>
+    <w:p>
+      <w:pPr>
+        <w:pStyle w:val="SourceCode"/>
+      </w:pPr>
+      <w:r>
+        <w:rPr>
+          <w:rStyle w:val="VerbatimChar"/>
+        </w:rPr>
+        <w:t xml:space="preserve">## Warning: st_crs&lt;- : replacing crs does not reproject data; use st_transform for that</w:t>
       </w:r>
     </w:p>
     <w:p>
@@ -67,21 +163,383 @@
         <w:pStyle w:val="FirstParagraph"/>
       </w:pPr>
       <w:r>
-        <w:t xml:space="preserve">Prepared for Ministry of Forests.</w:t>
-      </w:r>
-      <w:r>
+        <w:drawing>
+          <wp:inline>
+            <wp:extent cx="5943600" cy="5943600"/>
+            <wp:effectExtent b="0" l="0" r="0" t="0"/>
+            <wp:docPr descr="" title="" id="24" name="Picture"/>
+            <a:graphic>
+              <a:graphicData uri="http://schemas.openxmlformats.org/drawingml/2006/picture">
+                <pic:pic>
+                  <pic:nvPicPr>
+                    <pic:cNvPr descr="report_template_1_files/figure-docx/unnamed-chunk-2-1.png" id="25" name="Picture"/>
+                    <pic:cNvPicPr>
+                      <a:picLocks noChangeArrowheads="1" noChangeAspect="1"/>
+                    </pic:cNvPicPr>
+                  </pic:nvPicPr>
+                  <pic:blipFill>
+                    <a:blip r:embed="rId23"/>
+                    <a:stretch>
+                      <a:fillRect/>
+                    </a:stretch>
+                  </pic:blipFill>
+                  <pic:spPr bwMode="auto">
+                    <a:xfrm>
+                      <a:off x="0" y="0"/>
+                      <a:ext cx="5943600" cy="5943600"/>
+                    </a:xfrm>
+                    <a:prstGeom prst="rect">
+                      <a:avLst/>
+                    </a:prstGeom>
+                    <a:noFill/>
+                    <a:ln w="9525">
+                      <a:noFill/>
+                      <a:headEnd/>
+                      <a:tailEnd/>
+                    </a:ln>
+                  </pic:spPr>
+                </pic:pic>
+              </a:graphicData>
+            </a:graphic>
+          </wp:inline>
+        </w:drawing>
+      </w:r>
+    </w:p>
+    <w:p>
+      <w:pPr>
+        <w:pStyle w:val="SourceCode"/>
+      </w:pPr>
+      <w:r>
+        <w:rPr>
+          <w:rStyle w:val="NormalTok"/>
+        </w:rPr>
+        <w:t xml:space="preserve">sa_bbox </w:t>
+      </w:r>
+      <w:r>
+        <w:rPr>
+          <w:rStyle w:val="OtherTok"/>
+        </w:rPr>
+        <w:t xml:space="preserve">&lt;-</w:t>
+      </w:r>
+      <w:r>
+        <w:rPr>
+          <w:rStyle w:val="NormalTok"/>
+        </w:rPr>
+        <w:t xml:space="preserve"> study_area_geometry </w:t>
+      </w:r>
+      <w:r>
+        <w:rPr>
+          <w:rStyle w:val="SpecialCharTok"/>
+        </w:rPr>
+        <w:t xml:space="preserve">|&gt;</w:t>
+      </w:r>
+      <w:r>
+        <w:rPr>
+          <w:rStyle w:val="NormalTok"/>
+        </w:rPr>
         <w:t xml:space="preserve"> </w:t>
       </w:r>
       <w:r>
-        <w:t xml:space="preserve">Data citation: Project ID 2, Survey ID 2.</w:t>
-      </w:r>
-    </w:p>
-    <w:p>
-      <w:r>
-        <w:br w:type="page"/>
-      </w:r>
-    </w:p>
-    <w:sectPr/>
+        <w:rPr>
+          <w:rStyle w:val="FunctionTok"/>
+        </w:rPr>
+        <w:t xml:space="preserve">st_bbox</w:t>
+      </w:r>
+      <w:r>
+        <w:rPr>
+          <w:rStyle w:val="NormalTok"/>
+        </w:rPr>
+        <w:t xml:space="preserve">()</w:t>
+      </w:r>
+      <w:r>
+        <w:br/>
+      </w:r>
+      <w:r>
+        <w:br/>
+      </w:r>
+      <w:r>
+        <w:rPr>
+          <w:rStyle w:val="NormalTok"/>
+        </w:rPr>
+        <w:t xml:space="preserve">study_area </w:t>
+      </w:r>
+      <w:r>
+        <w:rPr>
+          <w:rStyle w:val="OtherTok"/>
+        </w:rPr>
+        <w:t xml:space="preserve">&lt;-</w:t>
+      </w:r>
+      <w:r>
+        <w:rPr>
+          <w:rStyle w:val="NormalTok"/>
+        </w:rPr>
+        <w:t xml:space="preserve"> study_area_bc </w:t>
+      </w:r>
+      <w:r>
+        <w:rPr>
+          <w:rStyle w:val="SpecialCharTok"/>
+        </w:rPr>
+        <w:t xml:space="preserve">+</w:t>
+      </w:r>
+      <w:r>
+        <w:br/>
+      </w:r>
+      <w:r>
+        <w:rPr>
+          <w:rStyle w:val="NormalTok"/>
+        </w:rPr>
+        <w:t xml:space="preserve">  </w:t>
+      </w:r>
+      <w:r>
+        <w:rPr>
+          <w:rStyle w:val="FunctionTok"/>
+        </w:rPr>
+        <w:t xml:space="preserve">coord_sf</w:t>
+      </w:r>
+      <w:r>
+        <w:rPr>
+          <w:rStyle w:val="NormalTok"/>
+        </w:rPr>
+        <w:t xml:space="preserve">(</w:t>
+      </w:r>
+      <w:r>
+        <w:rPr>
+          <w:rStyle w:val="AttributeTok"/>
+        </w:rPr>
+        <w:t xml:space="preserve">xlim =</w:t>
+      </w:r>
+      <w:r>
+        <w:rPr>
+          <w:rStyle w:val="NormalTok"/>
+        </w:rPr>
+        <w:t xml:space="preserve"> </w:t>
+      </w:r>
+      <w:r>
+        <w:rPr>
+          <w:rStyle w:val="FunctionTok"/>
+        </w:rPr>
+        <w:t xml:space="preserve">c</w:t>
+      </w:r>
+      <w:r>
+        <w:rPr>
+          <w:rStyle w:val="NormalTok"/>
+        </w:rPr>
+        <w:t xml:space="preserve">(sa_bbox[</w:t>
+      </w:r>
+      <w:r>
+        <w:rPr>
+          <w:rStyle w:val="DecValTok"/>
+        </w:rPr>
+        <w:t xml:space="preserve">1</w:t>
+      </w:r>
+      <w:r>
+        <w:rPr>
+          <w:rStyle w:val="NormalTok"/>
+        </w:rPr>
+        <w:t xml:space="preserve">], sa_bbox[</w:t>
+      </w:r>
+      <w:r>
+        <w:rPr>
+          <w:rStyle w:val="DecValTok"/>
+        </w:rPr>
+        <w:t xml:space="preserve">3</w:t>
+      </w:r>
+      <w:r>
+        <w:rPr>
+          <w:rStyle w:val="NormalTok"/>
+        </w:rPr>
+        <w:t xml:space="preserve">]),</w:t>
+      </w:r>
+      <w:r>
+        <w:br/>
+      </w:r>
+      <w:r>
+        <w:rPr>
+          <w:rStyle w:val="NormalTok"/>
+        </w:rPr>
+        <w:t xml:space="preserve">           </w:t>
+      </w:r>
+      <w:r>
+        <w:rPr>
+          <w:rStyle w:val="AttributeTok"/>
+        </w:rPr>
+        <w:t xml:space="preserve">ylim =</w:t>
+      </w:r>
+      <w:r>
+        <w:rPr>
+          <w:rStyle w:val="NormalTok"/>
+        </w:rPr>
+        <w:t xml:space="preserve">  </w:t>
+      </w:r>
+      <w:r>
+        <w:rPr>
+          <w:rStyle w:val="FunctionTok"/>
+        </w:rPr>
+        <w:t xml:space="preserve">c</w:t>
+      </w:r>
+      <w:r>
+        <w:rPr>
+          <w:rStyle w:val="NormalTok"/>
+        </w:rPr>
+        <w:t xml:space="preserve">(sa_bbox[</w:t>
+      </w:r>
+      <w:r>
+        <w:rPr>
+          <w:rStyle w:val="DecValTok"/>
+        </w:rPr>
+        <w:t xml:space="preserve">2</w:t>
+      </w:r>
+      <w:r>
+        <w:rPr>
+          <w:rStyle w:val="NormalTok"/>
+        </w:rPr>
+        <w:t xml:space="preserve">], sa_bbox[</w:t>
+      </w:r>
+      <w:r>
+        <w:rPr>
+          <w:rStyle w:val="DecValTok"/>
+        </w:rPr>
+        <w:t xml:space="preserve">4</w:t>
+      </w:r>
+      <w:r>
+        <w:rPr>
+          <w:rStyle w:val="NormalTok"/>
+        </w:rPr>
+        <w:t xml:space="preserve">]))</w:t>
+      </w:r>
+    </w:p>
+    <w:p>
+      <w:pPr>
+        <w:pStyle w:val="SourceCode"/>
+      </w:pPr>
+      <w:r>
+        <w:rPr>
+          <w:rStyle w:val="VerbatimChar"/>
+        </w:rPr>
+        <w:t xml:space="preserve">## Coordinate system already present. Adding new coordinate system, which will replace the existing one.</w:t>
+      </w:r>
+    </w:p>
+    <w:p>
+      <w:pPr>
+        <w:pStyle w:val="SourceCode"/>
+      </w:pPr>
+      <w:r>
+        <w:rPr>
+          <w:rStyle w:val="NormalTok"/>
+        </w:rPr>
+        <w:t xml:space="preserve">study_area</w:t>
+      </w:r>
+    </w:p>
+    <w:p>
+      <w:pPr>
+        <w:pStyle w:val="FirstParagraph"/>
+      </w:pPr>
+      <w:r>
+        <w:drawing>
+          <wp:inline>
+            <wp:extent cx="4620126" cy="3696101"/>
+            <wp:effectExtent b="0" l="0" r="0" t="0"/>
+            <wp:docPr descr="" title="" id="27" name="Picture"/>
+            <a:graphic>
+              <a:graphicData uri="http://schemas.openxmlformats.org/drawingml/2006/picture">
+                <pic:pic>
+                  <pic:nvPicPr>
+                    <pic:cNvPr descr="report_template_1_files/figure-docx/unnamed-chunk-3-1.png" id="28" name="Picture"/>
+                    <pic:cNvPicPr>
+                      <a:picLocks noChangeArrowheads="1" noChangeAspect="1"/>
+                    </pic:cNvPicPr>
+                  </pic:nvPicPr>
+                  <pic:blipFill>
+                    <a:blip r:embed="rId26"/>
+                    <a:stretch>
+                      <a:fillRect/>
+                    </a:stretch>
+                  </pic:blipFill>
+                  <pic:spPr bwMode="auto">
+                    <a:xfrm>
+                      <a:off x="0" y="0"/>
+                      <a:ext cx="4620126" cy="3696101"/>
+                    </a:xfrm>
+                    <a:prstGeom prst="rect">
+                      <a:avLst/>
+                    </a:prstGeom>
+                    <a:noFill/>
+                    <a:ln w="9525">
+                      <a:noFill/>
+                      <a:headEnd/>
+                      <a:tailEnd/>
+                    </a:ln>
+                  </pic:spPr>
+                </pic:pic>
+              </a:graphicData>
+            </a:graphic>
+          </wp:inline>
+        </w:drawing>
+      </w:r>
+    </w:p>
+    <w:bookmarkEnd w:id="29"/>
+    <w:bookmarkStart w:id="30" w:name="survey-design"/>
+    <w:p>
+      <w:pPr>
+        <w:pStyle w:val="Heading2"/>
+      </w:pPr>
+      <w:r>
+        <w:t xml:space="preserve">Survey Design</w:t>
+      </w:r>
+    </w:p>
+    <w:bookmarkEnd w:id="30"/>
+    <w:bookmarkStart w:id="31" w:name="analysis"/>
+    <w:p>
+      <w:pPr>
+        <w:pStyle w:val="Heading2"/>
+      </w:pPr>
+      <w:r>
+        <w:t xml:space="preserve">Analysis</w:t>
+      </w:r>
+    </w:p>
+    <w:bookmarkEnd w:id="31"/>
+    <w:bookmarkEnd w:id="32"/>
+    <w:bookmarkStart w:id="33" w:name="results"/>
+    <w:p>
+      <w:pPr>
+        <w:pStyle w:val="Heading1"/>
+      </w:pPr>
+      <w:r>
+        <w:t xml:space="preserve">Results</w:t>
+      </w:r>
+    </w:p>
+    <w:bookmarkEnd w:id="33"/>
+    <w:bookmarkStart w:id="34" w:name="discussion"/>
+    <w:p>
+      <w:pPr>
+        <w:pStyle w:val="Heading1"/>
+      </w:pPr>
+      <w:r>
+        <w:t xml:space="preserve">Discussion</w:t>
+      </w:r>
+    </w:p>
+    <w:bookmarkEnd w:id="34"/>
+    <w:bookmarkStart w:id="35" w:name="conclusion"/>
+    <w:p>
+      <w:pPr>
+        <w:pStyle w:val="Heading1"/>
+      </w:pPr>
+      <w:r>
+        <w:t xml:space="preserve">Conclusion</w:t>
+      </w:r>
+    </w:p>
+    <w:bookmarkEnd w:id="35"/>
+    <w:sectPr>
+      <w:headerReference r:id="rId10" w:type="even"/>
+      <w:headerReference r:id="rId9" w:type="default"/>
+      <w:footerReference r:id="rId14" w:type="even"/>
+      <w:footerReference r:id="rId13" w:type="default"/>
+      <w:headerReference r:id="rId11" w:type="first"/>
+      <w:footerReference r:id="rId12" w:type="first"/>
+      <w:pgSz w:h="15840" w:w="12240"/>
+      <w:pgMar w:bottom="1440" w:footer="720" w:gutter="0" w:header="720" w:left="1440" w:right="1440" w:top="1440"/>
+      <w:cols w:space="720"/>
+    </w:sectPr>
   </w:body>
 </w:document>
 </file>
@@ -90,6 +548,48 @@
 <w:comments xmlns:w="http://schemas.openxmlformats.org/wordprocessingml/2006/main" xmlns:m="http://schemas.openxmlformats.org/officeDocument/2006/math" xmlns:r="http://schemas.openxmlformats.org/officeDocument/2006/relationships" xmlns:o="urn:schemas-microsoft-com:office:office" xmlns:v="urn:schemas-microsoft-com:vml" xmlns:w10="urn:schemas-microsoft-com:office:word" xmlns:a="http://schemas.openxmlformats.org/drawingml/2006/main" xmlns:pic="http://schemas.openxmlformats.org/drawingml/2006/picture" xmlns:wp="http://schemas.openxmlformats.org/drawingml/2006/wordprocessingDrawing"/>
 </file>
 
+<file path=word/footer1.xml><?xml version="1.0" encoding="utf-8"?>
+<w:ftr xmlns:wpc="http://schemas.microsoft.com/office/word/2010/wordprocessingCanvas" xmlns:cx="http://schemas.microsoft.com/office/drawing/2014/chartex" xmlns:cx1="http://schemas.microsoft.com/office/drawing/2015/9/8/chartex" xmlns:cx2="http://schemas.microsoft.com/office/drawing/2015/10/21/chartex" xmlns:cx3="http://schemas.microsoft.com/office/drawing/2016/5/9/chartex" xmlns:cx4="http://schemas.microsoft.com/office/drawing/2016/5/10/chartex" xmlns:cx5="http://schemas.microsoft.com/office/drawing/2016/5/11/chartex" xmlns:cx6="http://schemas.microsoft.com/office/drawing/2016/5/12/chartex" xmlns:cx7="http://schemas.microsoft.com/office/drawing/2016/5/13/chartex" xmlns:cx8="http://schemas.microsoft.com/office/drawing/2016/5/14/chartex" xmlns:mc="http://schemas.openxmlformats.org/markup-compatibility/2006" xmlns:aink="http://schemas.microsoft.com/office/drawing/2016/ink" xmlns:am3d="http://schemas.microsoft.com/office/drawing/2017/model3d" xmlns:o="urn:schemas-microsoft-com:office:office" xmlns:oel="http://schemas.microsoft.com/office/2019/extlst" xmlns:r="http://schemas.openxmlformats.org/officeDocument/2006/relationships" xmlns:m="http://schemas.openxmlformats.org/officeDocument/2006/math" xmlns:v="urn:schemas-microsoft-com:vml" xmlns:wp14="http://schemas.microsoft.com/office/word/2010/wordprocessingDrawing" xmlns:wp="http://schemas.openxmlformats.org/drawingml/2006/wordprocessingDrawing" xmlns:w10="urn:schemas-microsoft-com:office:word" xmlns:w="http://schemas.openxmlformats.org/wordprocessingml/2006/main" xmlns:w14="http://schemas.microsoft.com/office/word/2010/wordml" xmlns:w15="http://schemas.microsoft.com/office/word/2012/wordml" xmlns:w16cex="http://schemas.microsoft.com/office/word/2018/wordml/cex" xmlns:w16cid="http://schemas.microsoft.com/office/word/2016/wordml/cid" xmlns:w16="http://schemas.microsoft.com/office/word/2018/wordml" xmlns:w16sdtdh="http://schemas.microsoft.com/office/word/2020/wordml/sdtdatahash" xmlns:w16se="http://schemas.microsoft.com/office/word/2015/wordml/symex" xmlns:wpg="http://schemas.microsoft.com/office/word/2010/wordprocessingGroup" xmlns:wpi="http://schemas.microsoft.com/office/word/2010/wordprocessingInk" xmlns:wne="http://schemas.microsoft.com/office/word/2006/wordml" xmlns:wps="http://schemas.microsoft.com/office/word/2010/wordprocessingShape" mc:Ignorable="w14 w15 w16se w16cid w16 w16cex w16sdtdh wp14">
+  <w:p>
+    <w:pPr>
+      <w:pStyle w:val="Footer"/>
+    </w:pPr>
+  </w:p>
+</w:ftr>
+</file>
+
+<file path=word/footer2.xml><?xml version="1.0" encoding="utf-8"?>
+<w:ftr xmlns:wpc="http://schemas.microsoft.com/office/word/2010/wordprocessingCanvas" xmlns:cx="http://schemas.microsoft.com/office/drawing/2014/chartex" xmlns:cx1="http://schemas.microsoft.com/office/drawing/2015/9/8/chartex" xmlns:cx2="http://schemas.microsoft.com/office/drawing/2015/10/21/chartex" xmlns:cx3="http://schemas.microsoft.com/office/drawing/2016/5/9/chartex" xmlns:cx4="http://schemas.microsoft.com/office/drawing/2016/5/10/chartex" xmlns:cx5="http://schemas.microsoft.com/office/drawing/2016/5/11/chartex" xmlns:cx6="http://schemas.microsoft.com/office/drawing/2016/5/12/chartex" xmlns:cx7="http://schemas.microsoft.com/office/drawing/2016/5/13/chartex" xmlns:cx8="http://schemas.microsoft.com/office/drawing/2016/5/14/chartex" xmlns:mc="http://schemas.openxmlformats.org/markup-compatibility/2006" xmlns:aink="http://schemas.microsoft.com/office/drawing/2016/ink" xmlns:am3d="http://schemas.microsoft.com/office/drawing/2017/model3d" xmlns:o="urn:schemas-microsoft-com:office:office" xmlns:oel="http://schemas.microsoft.com/office/2019/extlst" xmlns:r="http://schemas.openxmlformats.org/officeDocument/2006/relationships" xmlns:m="http://schemas.openxmlformats.org/officeDocument/2006/math" xmlns:v="urn:schemas-microsoft-com:vml" xmlns:wp14="http://schemas.microsoft.com/office/word/2010/wordprocessingDrawing" xmlns:wp="http://schemas.openxmlformats.org/drawingml/2006/wordprocessingDrawing" xmlns:w10="urn:schemas-microsoft-com:office:word" xmlns:w="http://schemas.openxmlformats.org/wordprocessingml/2006/main" xmlns:w14="http://schemas.microsoft.com/office/word/2010/wordml" xmlns:w15="http://schemas.microsoft.com/office/word/2012/wordml" xmlns:w16cex="http://schemas.microsoft.com/office/word/2018/wordml/cex" xmlns:w16cid="http://schemas.microsoft.com/office/word/2016/wordml/cid" xmlns:w16="http://schemas.microsoft.com/office/word/2018/wordml" xmlns:w16sdtdh="http://schemas.microsoft.com/office/word/2020/wordml/sdtdatahash" xmlns:w16se="http://schemas.microsoft.com/office/word/2015/wordml/symex" xmlns:wpg="http://schemas.microsoft.com/office/word/2010/wordprocessingGroup" xmlns:wpi="http://schemas.microsoft.com/office/word/2010/wordprocessingInk" xmlns:wne="http://schemas.microsoft.com/office/word/2006/wordml" xmlns:wps="http://schemas.microsoft.com/office/word/2010/wordprocessingShape" mc:Ignorable="w14 w15 w16se w16cid w16 w16cex w16sdtdh wp14">
+  <w:p>
+    <w:pPr>
+      <w:pStyle w:val="Footer"/>
+    </w:pPr>
+    <w:r>
+      <w:t xml:space="preserve">Prepared with </w:t>
+    </w:r>
+    <w:proofErr w:type="gramStart"/>
+    <w:r>
+      <w:rPr>
+        <w:i/>
+        <w:iCs/>
+      </w:rPr>
+      <w:t>simsbc</w:t>
+    </w:r>
+    <w:proofErr w:type="gramEnd"/>
+  </w:p>
+</w:ftr>
+</file>
+
+<file path=word/footer3.xml><?xml version="1.0" encoding="utf-8"?>
+<w:ftr xmlns:wpc="http://schemas.microsoft.com/office/word/2010/wordprocessingCanvas" xmlns:cx="http://schemas.microsoft.com/office/drawing/2014/chartex" xmlns:cx1="http://schemas.microsoft.com/office/drawing/2015/9/8/chartex" xmlns:cx2="http://schemas.microsoft.com/office/drawing/2015/10/21/chartex" xmlns:cx3="http://schemas.microsoft.com/office/drawing/2016/5/9/chartex" xmlns:cx4="http://schemas.microsoft.com/office/drawing/2016/5/10/chartex" xmlns:cx5="http://schemas.microsoft.com/office/drawing/2016/5/11/chartex" xmlns:cx6="http://schemas.microsoft.com/office/drawing/2016/5/12/chartex" xmlns:cx7="http://schemas.microsoft.com/office/drawing/2016/5/13/chartex" xmlns:cx8="http://schemas.microsoft.com/office/drawing/2016/5/14/chartex" xmlns:mc="http://schemas.openxmlformats.org/markup-compatibility/2006" xmlns:aink="http://schemas.microsoft.com/office/drawing/2016/ink" xmlns:am3d="http://schemas.microsoft.com/office/drawing/2017/model3d" xmlns:o="urn:schemas-microsoft-com:office:office" xmlns:oel="http://schemas.microsoft.com/office/2019/extlst" xmlns:r="http://schemas.openxmlformats.org/officeDocument/2006/relationships" xmlns:m="http://schemas.openxmlformats.org/officeDocument/2006/math" xmlns:v="urn:schemas-microsoft-com:vml" xmlns:wp14="http://schemas.microsoft.com/office/word/2010/wordprocessingDrawing" xmlns:wp="http://schemas.openxmlformats.org/drawingml/2006/wordprocessingDrawing" xmlns:w10="urn:schemas-microsoft-com:office:word" xmlns:w="http://schemas.openxmlformats.org/wordprocessingml/2006/main" xmlns:w14="http://schemas.microsoft.com/office/word/2010/wordml" xmlns:w15="http://schemas.microsoft.com/office/word/2012/wordml" xmlns:w16cex="http://schemas.microsoft.com/office/word/2018/wordml/cex" xmlns:w16cid="http://schemas.microsoft.com/office/word/2016/wordml/cid" xmlns:w16="http://schemas.microsoft.com/office/word/2018/wordml" xmlns:w16sdtdh="http://schemas.microsoft.com/office/word/2020/wordml/sdtdatahash" xmlns:w16se="http://schemas.microsoft.com/office/word/2015/wordml/symex" xmlns:wpg="http://schemas.microsoft.com/office/word/2010/wordprocessingGroup" xmlns:wpi="http://schemas.microsoft.com/office/word/2010/wordprocessingInk" xmlns:wne="http://schemas.microsoft.com/office/word/2006/wordml" xmlns:wps="http://schemas.microsoft.com/office/word/2010/wordprocessingShape" mc:Ignorable="w14 w15 w16se w16cid w16 w16cex w16sdtdh wp14">
+  <w:p>
+    <w:pPr>
+      <w:pStyle w:val="Footer"/>
+    </w:pPr>
+  </w:p>
+</w:ftr>
+</file>
+
 <file path=word/footnotes.xml><?xml version="1.0" encoding="utf-8"?>
 <w:footnotes xmlns:w="http://schemas.openxmlformats.org/wordprocessingml/2006/main" xmlns:m="http://schemas.openxmlformats.org/officeDocument/2006/math" xmlns:r="http://schemas.openxmlformats.org/officeDocument/2006/relationships" xmlns:o="urn:schemas-microsoft-com:office:office" xmlns:v="urn:schemas-microsoft-com:vml" xmlns:w10="urn:schemas-microsoft-com:office:word" xmlns:a="http://schemas.openxmlformats.org/drawingml/2006/main" xmlns:pic="http://schemas.openxmlformats.org/drawingml/2006/picture" xmlns:wp="http://schemas.openxmlformats.org/drawingml/2006/wordprocessingDrawing">
   <w:footnote w:type="continuationSeparator" w:id="0">
@@ -109,8 +609,115 @@
 </w:footnotes>
 </file>
 
+<file path=word/header1.xml><?xml version="1.0" encoding="utf-8"?>
+<w:hdr xmlns:wpc="http://schemas.microsoft.com/office/word/2010/wordprocessingCanvas" xmlns:cx="http://schemas.microsoft.com/office/drawing/2014/chartex" xmlns:cx1="http://schemas.microsoft.com/office/drawing/2015/9/8/chartex" xmlns:cx2="http://schemas.microsoft.com/office/drawing/2015/10/21/chartex" xmlns:cx3="http://schemas.microsoft.com/office/drawing/2016/5/9/chartex" xmlns:cx4="http://schemas.microsoft.com/office/drawing/2016/5/10/chartex" xmlns:cx5="http://schemas.microsoft.com/office/drawing/2016/5/11/chartex" xmlns:cx6="http://schemas.microsoft.com/office/drawing/2016/5/12/chartex" xmlns:cx7="http://schemas.microsoft.com/office/drawing/2016/5/13/chartex" xmlns:cx8="http://schemas.microsoft.com/office/drawing/2016/5/14/chartex" xmlns:mc="http://schemas.openxmlformats.org/markup-compatibility/2006" xmlns:aink="http://schemas.microsoft.com/office/drawing/2016/ink" xmlns:am3d="http://schemas.microsoft.com/office/drawing/2017/model3d" xmlns:o="urn:schemas-microsoft-com:office:office" xmlns:oel="http://schemas.microsoft.com/office/2019/extlst" xmlns:r="http://schemas.openxmlformats.org/officeDocument/2006/relationships" xmlns:m="http://schemas.openxmlformats.org/officeDocument/2006/math" xmlns:v="urn:schemas-microsoft-com:vml" xmlns:wp14="http://schemas.microsoft.com/office/word/2010/wordprocessingDrawing" xmlns:wp="http://schemas.openxmlformats.org/drawingml/2006/wordprocessingDrawing" xmlns:w10="urn:schemas-microsoft-com:office:word" xmlns:w="http://schemas.openxmlformats.org/wordprocessingml/2006/main" xmlns:w14="http://schemas.microsoft.com/office/word/2010/wordml" xmlns:w15="http://schemas.microsoft.com/office/word/2012/wordml" xmlns:w16cex="http://schemas.microsoft.com/office/word/2018/wordml/cex" xmlns:w16cid="http://schemas.microsoft.com/office/word/2016/wordml/cid" xmlns:w16="http://schemas.microsoft.com/office/word/2018/wordml" xmlns:w16sdtdh="http://schemas.microsoft.com/office/word/2020/wordml/sdtdatahash" xmlns:w16se="http://schemas.microsoft.com/office/word/2015/wordml/symex" xmlns:wpg="http://schemas.microsoft.com/office/word/2010/wordprocessingGroup" xmlns:wpi="http://schemas.microsoft.com/office/word/2010/wordprocessingInk" xmlns:wne="http://schemas.microsoft.com/office/word/2006/wordml" xmlns:wps="http://schemas.microsoft.com/office/word/2010/wordprocessingShape" mc:Ignorable="w14 w15 w16se w16cid w16 w16cex w16sdtdh wp14">
+  <w:p>
+    <w:pPr>
+      <w:pStyle w:val="Header"/>
+    </w:pPr>
+  </w:p>
+</w:hdr>
+</file>
+
+<file path=word/header2.xml><?xml version="1.0" encoding="utf-8"?>
+<w:hdr xmlns:wpc="http://schemas.microsoft.com/office/word/2010/wordprocessingCanvas" xmlns:cx="http://schemas.microsoft.com/office/drawing/2014/chartex" xmlns:cx1="http://schemas.microsoft.com/office/drawing/2015/9/8/chartex" xmlns:cx2="http://schemas.microsoft.com/office/drawing/2015/10/21/chartex" xmlns:cx3="http://schemas.microsoft.com/office/drawing/2016/5/9/chartex" xmlns:cx4="http://schemas.microsoft.com/office/drawing/2016/5/10/chartex" xmlns:cx5="http://schemas.microsoft.com/office/drawing/2016/5/11/chartex" xmlns:cx6="http://schemas.microsoft.com/office/drawing/2016/5/12/chartex" xmlns:cx7="http://schemas.microsoft.com/office/drawing/2016/5/13/chartex" xmlns:cx8="http://schemas.microsoft.com/office/drawing/2016/5/14/chartex" xmlns:mc="http://schemas.openxmlformats.org/markup-compatibility/2006" xmlns:aink="http://schemas.microsoft.com/office/drawing/2016/ink" xmlns:am3d="http://schemas.microsoft.com/office/drawing/2017/model3d" xmlns:o="urn:schemas-microsoft-com:office:office" xmlns:oel="http://schemas.microsoft.com/office/2019/extlst" xmlns:r="http://schemas.openxmlformats.org/officeDocument/2006/relationships" xmlns:m="http://schemas.openxmlformats.org/officeDocument/2006/math" xmlns:v="urn:schemas-microsoft-com:vml" xmlns:wp14="http://schemas.microsoft.com/office/word/2010/wordprocessingDrawing" xmlns:wp="http://schemas.openxmlformats.org/drawingml/2006/wordprocessingDrawing" xmlns:w10="urn:schemas-microsoft-com:office:word" xmlns:w="http://schemas.openxmlformats.org/wordprocessingml/2006/main" xmlns:w14="http://schemas.microsoft.com/office/word/2010/wordml" xmlns:w15="http://schemas.microsoft.com/office/word/2012/wordml" xmlns:w16cex="http://schemas.microsoft.com/office/word/2018/wordml/cex" xmlns:w16cid="http://schemas.microsoft.com/office/word/2016/wordml/cid" xmlns:w16="http://schemas.microsoft.com/office/word/2018/wordml" xmlns:w16sdtdh="http://schemas.microsoft.com/office/word/2020/wordml/sdtdatahash" xmlns:w16se="http://schemas.microsoft.com/office/word/2015/wordml/symex" xmlns:wpg="http://schemas.microsoft.com/office/word/2010/wordprocessingGroup" xmlns:wpi="http://schemas.microsoft.com/office/word/2010/wordprocessingInk" xmlns:wne="http://schemas.microsoft.com/office/word/2006/wordml" xmlns:wps="http://schemas.microsoft.com/office/word/2010/wordprocessingShape" mc:Ignorable="w14 w15 w16se w16cid w16 w16cex w16sdtdh wp14">
+  <w:p>
+    <w:pPr>
+      <w:pStyle w:val="Header"/>
+    </w:pPr>
+  </w:p>
+</w:hdr>
+</file>
+
+<file path=word/header3.xml><?xml version="1.0" encoding="utf-8"?>
+<w:hdr xmlns:wpc="http://schemas.microsoft.com/office/word/2010/wordprocessingCanvas" xmlns:cx="http://schemas.microsoft.com/office/drawing/2014/chartex" xmlns:cx1="http://schemas.microsoft.com/office/drawing/2015/9/8/chartex" xmlns:cx2="http://schemas.microsoft.com/office/drawing/2015/10/21/chartex" xmlns:cx3="http://schemas.microsoft.com/office/drawing/2016/5/9/chartex" xmlns:cx4="http://schemas.microsoft.com/office/drawing/2016/5/10/chartex" xmlns:cx5="http://schemas.microsoft.com/office/drawing/2016/5/11/chartex" xmlns:cx6="http://schemas.microsoft.com/office/drawing/2016/5/12/chartex" xmlns:cx7="http://schemas.microsoft.com/office/drawing/2016/5/13/chartex" xmlns:cx8="http://schemas.microsoft.com/office/drawing/2016/5/14/chartex" xmlns:mc="http://schemas.openxmlformats.org/markup-compatibility/2006" xmlns:aink="http://schemas.microsoft.com/office/drawing/2016/ink" xmlns:am3d="http://schemas.microsoft.com/office/drawing/2017/model3d" xmlns:o="urn:schemas-microsoft-com:office:office" xmlns:oel="http://schemas.microsoft.com/office/2019/extlst" xmlns:r="http://schemas.openxmlformats.org/officeDocument/2006/relationships" xmlns:m="http://schemas.openxmlformats.org/officeDocument/2006/math" xmlns:v="urn:schemas-microsoft-com:vml" xmlns:wp14="http://schemas.microsoft.com/office/word/2010/wordprocessingDrawing" xmlns:wp="http://schemas.openxmlformats.org/drawingml/2006/wordprocessingDrawing" xmlns:w10="urn:schemas-microsoft-com:office:word" xmlns:w="http://schemas.openxmlformats.org/wordprocessingml/2006/main" xmlns:w14="http://schemas.microsoft.com/office/word/2010/wordml" xmlns:w15="http://schemas.microsoft.com/office/word/2012/wordml" xmlns:w16cex="http://schemas.microsoft.com/office/word/2018/wordml/cex" xmlns:w16cid="http://schemas.microsoft.com/office/word/2016/wordml/cid" xmlns:w16="http://schemas.microsoft.com/office/word/2018/wordml" xmlns:w16sdtdh="http://schemas.microsoft.com/office/word/2020/wordml/sdtdatahash" xmlns:w16se="http://schemas.microsoft.com/office/word/2015/wordml/symex" xmlns:wpg="http://schemas.microsoft.com/office/word/2010/wordprocessingGroup" xmlns:wpi="http://schemas.microsoft.com/office/word/2010/wordprocessingInk" xmlns:wne="http://schemas.microsoft.com/office/word/2006/wordml" xmlns:wps="http://schemas.microsoft.com/office/word/2010/wordprocessingShape" mc:Ignorable="w14 w15 w16se w16cid w16 w16cex w16sdtdh wp14">
+  <w:p>
+    <w:pPr>
+      <w:pStyle w:val="Header"/>
+    </w:pPr>
+  </w:p>
+</w:hdr>
+</file>
+
 <file path=word/numbering.xml><?xml version="1.0" encoding="utf-8"?>
-<w:numbering xmlns:w="http://schemas.openxmlformats.org/wordprocessingml/2006/main">
+<w:numbering xmlns:aink="http://schemas.microsoft.com/office/drawing/2016/ink" xmlns:am3d="http://schemas.microsoft.com/office/drawing/2017/model3d" xmlns:cx="http://schemas.microsoft.com/office/drawing/2014/chartex" xmlns:cx1="http://schemas.microsoft.com/office/drawing/2015/9/8/chartex" xmlns:cx2="http://schemas.microsoft.com/office/drawing/2015/10/21/chartex" xmlns:cx3="http://schemas.microsoft.com/office/drawing/2016/5/9/chartex" xmlns:cx4="http://schemas.microsoft.com/office/drawing/2016/5/10/chartex" xmlns:cx5="http://schemas.microsoft.com/office/drawing/2016/5/11/chartex" xmlns:cx6="http://schemas.microsoft.com/office/drawing/2016/5/12/chartex" xmlns:cx7="http://schemas.microsoft.com/office/drawing/2016/5/13/chartex" xmlns:cx8="http://schemas.microsoft.com/office/drawing/2016/5/14/chartex" xmlns:m="http://schemas.openxmlformats.org/officeDocument/2006/math" xmlns:mc="http://schemas.openxmlformats.org/markup-compatibility/2006" xmlns:o="urn:schemas-microsoft-com:office:office" xmlns:oel="http://schemas.microsoft.com/office/2019/extlst" xmlns:r="http://schemas.openxmlformats.org/officeDocument/2006/relationships" xmlns:v="urn:schemas-microsoft-com:vml" xmlns:w="http://schemas.openxmlformats.org/wordprocessingml/2006/main" xmlns:w10="urn:schemas-microsoft-com:office:word" xmlns:w14="http://schemas.microsoft.com/office/word/2010/wordml" xmlns:w15="http://schemas.microsoft.com/office/word/2012/wordml" xmlns:w16="http://schemas.microsoft.com/office/word/2018/wordml" xmlns:w16cex="http://schemas.microsoft.com/office/word/2018/wordml/cex" xmlns:w16cid="http://schemas.microsoft.com/office/word/2016/wordml/cid" xmlns:w16sdtdh="http://schemas.microsoft.com/office/word/2020/wordml/sdtdatahash" xmlns:w16se="http://schemas.microsoft.com/office/word/2015/wordml/symex" xmlns:wne="http://schemas.microsoft.com/office/word/2006/wordml" xmlns:wp="http://schemas.openxmlformats.org/drawingml/2006/wordprocessingDrawing" xmlns:wp14="http://schemas.microsoft.com/office/word/2010/wordprocessingDrawing" xmlns:wpc="http://schemas.microsoft.com/office/word/2010/wordprocessingCanvas" xmlns:wpg="http://schemas.microsoft.com/office/word/2010/wordprocessingGroup" xmlns:wpi="http://schemas.microsoft.com/office/word/2010/wordprocessingInk" xmlns:wps="http://schemas.microsoft.com/office/word/2010/wordprocessingShape" mc:Ignorable="w14 w15 w16se w16cid w16 w16cex w16sdtdh wp14">
+  <w:abstractNum w15:restartNumberingAfterBreak="0" w:abstractNumId="0">
+    <w:nsid w:val="0000A990"/>
+    <w:multiLevelType w:val="multilevel"/>
+    <w:tmpl w:val="E9283F36"/>
+    <w:lvl w:ilvl="0">
+      <w:numFmt w:val="bullet"/>
+      <w:lvlText w:val=" "/>
+      <w:lvlJc w:val="left"/>
+      <w:pPr>
+        <w:ind w:hanging="480" w:left="720"/>
+      </w:pPr>
+    </w:lvl>
+    <w:lvl w:ilvl="1">
+      <w:numFmt w:val="bullet"/>
+      <w:lvlText w:val=" "/>
+      <w:lvlJc w:val="left"/>
+      <w:pPr>
+        <w:ind w:hanging="480" w:left="1440"/>
+      </w:pPr>
+    </w:lvl>
+    <w:lvl w:ilvl="2">
+      <w:numFmt w:val="bullet"/>
+      <w:lvlText w:val=" "/>
+      <w:lvlJc w:val="left"/>
+      <w:pPr>
+        <w:ind w:hanging="480" w:left="2160"/>
+      </w:pPr>
+    </w:lvl>
+    <w:lvl w:ilvl="3">
+      <w:numFmt w:val="bullet"/>
+      <w:lvlText w:val=" "/>
+      <w:lvlJc w:val="left"/>
+      <w:pPr>
+        <w:ind w:hanging="480" w:left="2880"/>
+      </w:pPr>
+    </w:lvl>
+    <w:lvl w:ilvl="4">
+      <w:numFmt w:val="bullet"/>
+      <w:lvlText w:val=" "/>
+      <w:lvlJc w:val="left"/>
+      <w:pPr>
+        <w:ind w:hanging="480" w:left="3600"/>
+      </w:pPr>
+    </w:lvl>
+    <w:lvl w:ilvl="5">
+      <w:numFmt w:val="bullet"/>
+      <w:lvlText w:val=" "/>
+      <w:lvlJc w:val="left"/>
+      <w:pPr>
+        <w:ind w:hanging="480" w:left="4320"/>
+      </w:pPr>
+    </w:lvl>
+    <w:lvl w:ilvl="6">
+      <w:numFmt w:val="bullet"/>
+      <w:lvlText w:val=" "/>
+      <w:lvlJc w:val="left"/>
+      <w:pPr>
+        <w:ind w:hanging="480" w:left="5040"/>
+      </w:pPr>
+    </w:lvl>
+    <w:lvl w:ilvl="7">
+      <w:numFmt w:val="bullet"/>
+      <w:lvlText w:val=" "/>
+      <w:lvlJc w:val="left"/>
+      <w:pPr>
+        <w:ind w:hanging="480" w:left="5760"/>
+      </w:pPr>
+    </w:lvl>
+    <w:lvl w:ilvl="8">
+      <w:numFmt w:val="bullet"/>
+      <w:lvlText w:val=" "/>
+      <w:lvlJc w:val="left"/>
+      <w:pPr>
+        <w:ind w:hanging="480" w:left="6480"/>
+      </w:pPr>
+    </w:lvl>
+  </w:abstractNum>
   <w:abstractNum w:abstractNumId="990">
     <w:nsid w:val="A990"/>
     <w:multiLevelType w:val="multilevel"/>
@@ -187,6 +794,9 @@
       </w:pPr>
     </w:lvl>
   </w:abstractNum>
+  <w:num w16cid:durableId="2089224331" w:numId="1">
+    <w:abstractNumId w:val="0"/>
+  </w:num>
   <w:num w:numId="1000">
     <w:abstractNumId w:val="990"/>
   </w:num>
@@ -194,7 +804,7 @@
 </file>
 
 <file path=word/styles.xml><?xml version="1.0" encoding="utf-8"?>
-<w:styles xmlns:r="http://schemas.openxmlformats.org/officeDocument/2006/relationships" xmlns:w="http://schemas.openxmlformats.org/wordprocessingml/2006/main">
+<w:styles xmlns:mc="http://schemas.openxmlformats.org/markup-compatibility/2006" xmlns:r="http://schemas.openxmlformats.org/officeDocument/2006/relationships" xmlns:w="http://schemas.openxmlformats.org/wordprocessingml/2006/main" xmlns:w14="http://schemas.microsoft.com/office/word/2010/wordml" xmlns:w15="http://schemas.microsoft.com/office/word/2012/wordml" xmlns:w16="http://schemas.microsoft.com/office/word/2018/wordml" xmlns:w16cex="http://schemas.microsoft.com/office/word/2018/wordml/cex" xmlns:w16cid="http://schemas.microsoft.com/office/word/2016/wordml/cid" xmlns:w16sdtdh="http://schemas.microsoft.com/office/word/2020/wordml/sdtdatahash" xmlns:w16se="http://schemas.microsoft.com/office/word/2015/wordml/symex" mc:Ignorable="w14 w15 w16se w16cid w16 w16cex w16sdtdh">
   <w:docDefaults>
     <w:rPrDefault>
       <w:rPr>
@@ -210,119 +820,267 @@
       </w:pPr>
     </w:pPrDefault>
   </w:docDefaults>
-  <w:latentStyles w:count="276" w:defLockedState="0" w:defQFormat="0" w:defSemiHidden="0" w:defUIPriority="0" w:defUnhideWhenUsed="0"/>
+  <w:latentStyles w:count="376" w:defLockedState="0" w:defQFormat="0" w:defSemiHidden="0" w:defUIPriority="0" w:defUnhideWhenUsed="0">
+    <w:lsdException w:name="header" w:uiPriority="99"/>
+    <w:lsdException w:name="footer" w:uiPriority="99"/>
+    <w:lsdException w:name="Normal Table" w:semiHidden="1" w:unhideWhenUsed="1"/>
+    <w:lsdException w:name="Table Simple 1" w:semiHidden="1" w:unhideWhenUsed="1"/>
+    <w:lsdException w:name="Table Simple 2" w:semiHidden="1" w:unhideWhenUsed="1"/>
+    <w:lsdException w:name="Table Simple 3" w:semiHidden="1" w:unhideWhenUsed="1"/>
+    <w:lsdException w:name="Table Classic 1" w:semiHidden="1" w:unhideWhenUsed="1"/>
+    <w:lsdException w:name="Table Classic 2" w:semiHidden="1" w:unhideWhenUsed="1"/>
+    <w:lsdException w:name="Table Classic 3" w:semiHidden="1" w:unhideWhenUsed="1"/>
+    <w:lsdException w:name="Table Classic 4" w:semiHidden="1" w:unhideWhenUsed="1"/>
+    <w:lsdException w:name="Table Colorful 1" w:semiHidden="1" w:unhideWhenUsed="1"/>
+    <w:lsdException w:name="Table Colorful 2" w:semiHidden="1" w:unhideWhenUsed="1"/>
+    <w:lsdException w:name="Table Colorful 3" w:semiHidden="1" w:unhideWhenUsed="1"/>
+    <w:lsdException w:name="Table Columns 1" w:semiHidden="1" w:unhideWhenUsed="1"/>
+    <w:lsdException w:name="Table Columns 2" w:semiHidden="1" w:unhideWhenUsed="1"/>
+    <w:lsdException w:name="Table Columns 3" w:semiHidden="1" w:unhideWhenUsed="1"/>
+    <w:lsdException w:name="Table Columns 4" w:semiHidden="1" w:unhideWhenUsed="1"/>
+    <w:lsdException w:name="Table Columns 5" w:semiHidden="1" w:unhideWhenUsed="1"/>
+    <w:lsdException w:name="Table Grid 1" w:semiHidden="1" w:unhideWhenUsed="1"/>
+    <w:lsdException w:name="Table Grid 2" w:semiHidden="1" w:unhideWhenUsed="1"/>
+    <w:lsdException w:name="Table Grid 3" w:semiHidden="1" w:unhideWhenUsed="1"/>
+    <w:lsdException w:name="Table Grid 4" w:semiHidden="1" w:unhideWhenUsed="1"/>
+    <w:lsdException w:name="Table Grid 5" w:semiHidden="1" w:unhideWhenUsed="1"/>
+    <w:lsdException w:name="Table Grid 6" w:semiHidden="1" w:unhideWhenUsed="1"/>
+    <w:lsdException w:name="Table Grid 7" w:semiHidden="1" w:unhideWhenUsed="1"/>
+    <w:lsdException w:name="Table Grid 8" w:semiHidden="1" w:unhideWhenUsed="1"/>
+    <w:lsdException w:name="Table List 1" w:semiHidden="1" w:unhideWhenUsed="1"/>
+    <w:lsdException w:name="Table List 2" w:semiHidden="1" w:unhideWhenUsed="1"/>
+    <w:lsdException w:name="Table List 3" w:semiHidden="1" w:unhideWhenUsed="1"/>
+    <w:lsdException w:name="Table List 4" w:semiHidden="1" w:unhideWhenUsed="1"/>
+    <w:lsdException w:name="Table List 5" w:semiHidden="1" w:unhideWhenUsed="1"/>
+    <w:lsdException w:name="Table List 6" w:semiHidden="1" w:unhideWhenUsed="1"/>
+    <w:lsdException w:name="Table List 7" w:semiHidden="1" w:unhideWhenUsed="1"/>
+    <w:lsdException w:name="Table List 8" w:semiHidden="1" w:unhideWhenUsed="1"/>
+    <w:lsdException w:name="Table 3D effects 1" w:semiHidden="1" w:unhideWhenUsed="1"/>
+    <w:lsdException w:name="Table 3D effects 2" w:semiHidden="1" w:unhideWhenUsed="1"/>
+    <w:lsdException w:name="Table 3D effects 3" w:semiHidden="1" w:unhideWhenUsed="1"/>
+    <w:lsdException w:name="Table Contemporary" w:semiHidden="1" w:unhideWhenUsed="1"/>
+    <w:lsdException w:name="Table Elegant" w:semiHidden="1" w:unhideWhenUsed="1"/>
+    <w:lsdException w:name="Table Professional" w:semiHidden="1" w:unhideWhenUsed="1"/>
+    <w:lsdException w:name="Table Subtle 1" w:semiHidden="1" w:unhideWhenUsed="1"/>
+    <w:lsdException w:name="Table Subtle 2" w:semiHidden="1" w:unhideWhenUsed="1"/>
+    <w:lsdException w:name="Table Web 1" w:semiHidden="1" w:unhideWhenUsed="1"/>
+    <w:lsdException w:name="Table Web 2" w:semiHidden="1" w:unhideWhenUsed="1"/>
+    <w:lsdException w:name="Table Web 3" w:semiHidden="1" w:unhideWhenUsed="1"/>
+    <w:lsdException w:name="Table Theme" w:semiHidden="1" w:unhideWhenUsed="1"/>
+    <w:lsdException w:name="Light Shading"/>
+    <w:lsdException w:name="Light List"/>
+    <w:lsdException w:name="Light Grid"/>
+    <w:lsdException w:name="Medium Shading 1"/>
+    <w:lsdException w:name="Medium Shading 2"/>
+    <w:lsdException w:name="Medium List 1"/>
+    <w:lsdException w:name="Medium List 2"/>
+    <w:lsdException w:name="Medium Grid 1"/>
+    <w:lsdException w:name="Medium Grid 2"/>
+    <w:lsdException w:name="Medium Grid 3"/>
+    <w:lsdException w:name="Dark List"/>
+    <w:lsdException w:name="Colorful Shading"/>
+    <w:lsdException w:name="Colorful List"/>
+    <w:lsdException w:name="Colorful Grid"/>
+    <w:lsdException w:name="Light Shading Accent 1"/>
+    <w:lsdException w:name="Light List Accent 1"/>
+    <w:lsdException w:name="Light Grid Accent 1"/>
+    <w:lsdException w:name="Medium Shading 1 Accent 1"/>
+    <w:lsdException w:name="Medium Shading 2 Accent 1"/>
+    <w:lsdException w:name="Medium List 1 Accent 1"/>
+    <w:lsdException w:name="Medium List 2 Accent 1"/>
+    <w:lsdException w:name="Medium Grid 1 Accent 1"/>
+    <w:lsdException w:name="Medium Grid 2 Accent 1"/>
+    <w:lsdException w:name="Medium Grid 3 Accent 1"/>
+    <w:lsdException w:name="Dark List Accent 1"/>
+    <w:lsdException w:name="Colorful Shading Accent 1"/>
+    <w:lsdException w:name="Colorful List Accent 1"/>
+    <w:lsdException w:name="Colorful Grid Accent 1"/>
+    <w:lsdException w:name="Light Shading Accent 2"/>
+    <w:lsdException w:name="Light List Accent 2"/>
+    <w:lsdException w:name="Light Grid Accent 2"/>
+    <w:lsdException w:name="Medium Shading 1 Accent 2"/>
+    <w:lsdException w:name="Medium Shading 2 Accent 2"/>
+    <w:lsdException w:name="Medium List 1 Accent 2"/>
+    <w:lsdException w:name="Medium List 2 Accent 2"/>
+    <w:lsdException w:name="Medium Grid 1 Accent 2"/>
+    <w:lsdException w:name="Medium Grid 2 Accent 2"/>
+    <w:lsdException w:name="Medium Grid 3 Accent 2"/>
+    <w:lsdException w:name="Dark List Accent 2"/>
+    <w:lsdException w:name="Colorful Shading Accent 2"/>
+    <w:lsdException w:name="Colorful List Accent 2"/>
+    <w:lsdException w:name="Colorful Grid Accent 2"/>
+    <w:lsdException w:name="Light Shading Accent 3"/>
+    <w:lsdException w:name="Light List Accent 3"/>
+    <w:lsdException w:name="Light Grid Accent 3"/>
+    <w:lsdException w:name="Medium Shading 1 Accent 3"/>
+    <w:lsdException w:name="Medium Shading 2 Accent 3"/>
+    <w:lsdException w:name="Medium List 1 Accent 3"/>
+    <w:lsdException w:name="Medium List 2 Accent 3"/>
+    <w:lsdException w:name="Medium Grid 1 Accent 3"/>
+    <w:lsdException w:name="Medium Grid 2 Accent 3"/>
+    <w:lsdException w:name="Medium Grid 3 Accent 3"/>
+    <w:lsdException w:name="Dark List Accent 3"/>
+    <w:lsdException w:name="Colorful Shading Accent 3"/>
+    <w:lsdException w:name="Colorful List Accent 3"/>
+    <w:lsdException w:name="Colorful Grid Accent 3"/>
+    <w:lsdException w:name="Light Shading Accent 4"/>
+    <w:lsdException w:name="Light List Accent 4"/>
+    <w:lsdException w:name="Light Grid Accent 4"/>
+    <w:lsdException w:name="Medium Shading 1 Accent 4"/>
+    <w:lsdException w:name="Medium Shading 2 Accent 4"/>
+    <w:lsdException w:name="Medium List 1 Accent 4"/>
+    <w:lsdException w:name="Medium List 2 Accent 4"/>
+    <w:lsdException w:name="Medium Grid 1 Accent 4"/>
+    <w:lsdException w:name="Medium Grid 2 Accent 4"/>
+    <w:lsdException w:name="Medium Grid 3 Accent 4"/>
+    <w:lsdException w:name="Dark List Accent 4"/>
+    <w:lsdException w:name="Colorful Shading Accent 4"/>
+    <w:lsdException w:name="Colorful List Accent 4"/>
+    <w:lsdException w:name="Colorful Grid Accent 4"/>
+    <w:lsdException w:name="Light Shading Accent 5"/>
+    <w:lsdException w:name="Light List Accent 5"/>
+    <w:lsdException w:name="Light Grid Accent 5"/>
+    <w:lsdException w:name="Medium Shading 1 Accent 5"/>
+    <w:lsdException w:name="Medium Shading 2 Accent 5"/>
+    <w:lsdException w:name="Medium List 1 Accent 5"/>
+    <w:lsdException w:name="Medium List 2 Accent 5"/>
+    <w:lsdException w:name="Medium Grid 1 Accent 5"/>
+    <w:lsdException w:name="Medium Grid 2 Accent 5"/>
+    <w:lsdException w:name="Medium Grid 3 Accent 5"/>
+    <w:lsdException w:name="Dark List Accent 5"/>
+    <w:lsdException w:name="Colorful Shading Accent 5"/>
+    <w:lsdException w:name="Colorful List Accent 5"/>
+    <w:lsdException w:name="Colorful Grid Accent 5"/>
+    <w:lsdException w:name="Light Shading Accent 6"/>
+    <w:lsdException w:name="Light List Accent 6"/>
+    <w:lsdException w:name="Light Grid Accent 6"/>
+    <w:lsdException w:name="Medium Shading 1 Accent 6"/>
+    <w:lsdException w:name="Medium Shading 2 Accent 6"/>
+    <w:lsdException w:name="Medium List 1 Accent 6"/>
+    <w:lsdException w:name="Medium List 2 Accent 6"/>
+    <w:lsdException w:name="Medium Grid 1 Accent 6"/>
+    <w:lsdException w:name="Medium Grid 2 Accent 6"/>
+    <w:lsdException w:name="Medium Grid 3 Accent 6"/>
+    <w:lsdException w:name="Dark List Accent 6"/>
+    <w:lsdException w:name="Colorful Shading Accent 6"/>
+    <w:lsdException w:name="Colorful List Accent 6"/>
+    <w:lsdException w:name="Colorful Grid Accent 6"/>
+    <w:lsdException w:name="Grid Table 4" w:uiPriority="49"/>
+    <w:lsdException w:name="Grid Table 5 Dark" w:uiPriority="50"/>
+    <w:lsdException w:name="Grid Table 6 Colorful" w:uiPriority="51"/>
+    <w:lsdException w:name="Grid Table 7 Colorful" w:uiPriority="52"/>
+    <w:lsdException w:name="Grid Table 1 Light Accent 1" w:uiPriority="46"/>
+    <w:lsdException w:name="Grid Table 2 Accent 1" w:uiPriority="47"/>
+    <w:lsdException w:name="Grid Table 3 Accent 1" w:uiPriority="48"/>
+    <w:lsdException w:name="Grid Table 4 Accent 1" w:uiPriority="49"/>
+    <w:lsdException w:name="Grid Table 5 Dark Accent 1" w:uiPriority="50"/>
+    <w:lsdException w:name="Grid Table 6 Colorful Accent 1" w:uiPriority="51"/>
+    <w:lsdException w:name="Grid Table 7 Colorful Accent 1" w:uiPriority="52"/>
+    <w:lsdException w:name="Grid Table 1 Light Accent 2" w:uiPriority="46"/>
+    <w:lsdException w:name="Grid Table 2 Accent 2" w:uiPriority="47"/>
+    <w:lsdException w:name="Grid Table 3 Accent 2" w:uiPriority="48"/>
+    <w:lsdException w:name="Grid Table 4 Accent 2" w:uiPriority="49"/>
+    <w:lsdException w:name="Grid Table 5 Dark Accent 2" w:uiPriority="50"/>
+    <w:lsdException w:name="Grid Table 6 Colorful Accent 2" w:uiPriority="51"/>
+    <w:lsdException w:name="Grid Table 7 Colorful Accent 2" w:uiPriority="52"/>
+    <w:lsdException w:name="Grid Table 1 Light Accent 3" w:uiPriority="46"/>
+    <w:lsdException w:name="Grid Table 2 Accent 3" w:uiPriority="47"/>
+    <w:lsdException w:name="Grid Table 3 Accent 3" w:uiPriority="48"/>
+    <w:lsdException w:name="Grid Table 4 Accent 3" w:uiPriority="49"/>
+    <w:lsdException w:name="Grid Table 5 Dark Accent 3" w:uiPriority="50"/>
+    <w:lsdException w:name="Grid Table 6 Colorful Accent 3" w:uiPriority="51"/>
+    <w:lsdException w:name="Grid Table 7 Colorful Accent 3" w:uiPriority="52"/>
+    <w:lsdException w:name="Grid Table 1 Light Accent 4" w:uiPriority="46"/>
+    <w:lsdException w:name="Grid Table 2 Accent 4" w:uiPriority="47"/>
+    <w:lsdException w:name="Grid Table 3 Accent 4" w:uiPriority="48"/>
+    <w:lsdException w:name="Grid Table 4 Accent 4" w:uiPriority="49"/>
+    <w:lsdException w:name="Grid Table 5 Dark Accent 4" w:uiPriority="50"/>
+    <w:lsdException w:name="Grid Table 6 Colorful Accent 4" w:uiPriority="51"/>
+    <w:lsdException w:name="Grid Table 7 Colorful Accent 4" w:uiPriority="52"/>
+    <w:lsdException w:name="Grid Table 1 Light Accent 5" w:uiPriority="46"/>
+    <w:lsdException w:name="Grid Table 2 Accent 5" w:uiPriority="47"/>
+    <w:lsdException w:name="Grid Table 3 Accent 5" w:uiPriority="48"/>
+    <w:lsdException w:name="Grid Table 4 Accent 5" w:uiPriority="49"/>
+    <w:lsdException w:name="Grid Table 5 Dark Accent 5" w:uiPriority="50"/>
+    <w:lsdException w:name="Grid Table 6 Colorful Accent 5" w:uiPriority="51"/>
+    <w:lsdException w:name="Grid Table 7 Colorful Accent 5" w:uiPriority="52"/>
+    <w:lsdException w:name="Grid Table 1 Light Accent 6" w:uiPriority="46"/>
+    <w:lsdException w:name="Grid Table 2 Accent 6" w:uiPriority="47"/>
+    <w:lsdException w:name="Grid Table 3 Accent 6" w:uiPriority="48"/>
+    <w:lsdException w:name="Grid Table 4 Accent 6" w:uiPriority="49"/>
+    <w:lsdException w:name="Grid Table 5 Dark Accent 6" w:uiPriority="50"/>
+    <w:lsdException w:name="Grid Table 6 Colorful Accent 6" w:uiPriority="51"/>
+    <w:lsdException w:name="Grid Table 7 Colorful Accent 6" w:uiPriority="52"/>
+    <w:lsdException w:name="List Table 1 Light" w:uiPriority="46"/>
+    <w:lsdException w:name="List Table 2" w:uiPriority="47"/>
+    <w:lsdException w:name="List Table 3" w:uiPriority="48"/>
+    <w:lsdException w:name="List Table 4" w:uiPriority="49"/>
+    <w:lsdException w:name="List Table 5 Dark" w:uiPriority="50"/>
+    <w:lsdException w:name="List Table 6 Colorful" w:uiPriority="51"/>
+    <w:lsdException w:name="List Table 7 Colorful" w:uiPriority="52"/>
+    <w:lsdException w:name="List Table 1 Light Accent 1" w:uiPriority="46"/>
+    <w:lsdException w:name="List Table 2 Accent 1" w:uiPriority="47"/>
+    <w:lsdException w:name="List Table 3 Accent 1" w:uiPriority="48"/>
+    <w:lsdException w:name="List Table 4 Accent 1" w:uiPriority="49"/>
+    <w:lsdException w:name="List Table 5 Dark Accent 1" w:uiPriority="50"/>
+    <w:lsdException w:name="List Table 6 Colorful Accent 1" w:uiPriority="51"/>
+    <w:lsdException w:name="List Table 7 Colorful Accent 1" w:uiPriority="52"/>
+    <w:lsdException w:name="List Table 1 Light Accent 2" w:uiPriority="46"/>
+    <w:lsdException w:name="List Table 2 Accent 2" w:uiPriority="47"/>
+    <w:lsdException w:name="List Table 3 Accent 2" w:uiPriority="48"/>
+    <w:lsdException w:name="List Table 4 Accent 2" w:uiPriority="49"/>
+    <w:lsdException w:name="List Table 5 Dark Accent 2" w:uiPriority="50"/>
+    <w:lsdException w:name="List Table 6 Colorful Accent 2" w:uiPriority="51"/>
+    <w:lsdException w:name="List Table 7 Colorful Accent 2" w:uiPriority="52"/>
+    <w:lsdException w:name="List Table 1 Light Accent 3" w:uiPriority="46"/>
+    <w:lsdException w:name="List Table 2 Accent 3" w:uiPriority="47"/>
+    <w:lsdException w:name="List Table 3 Accent 3" w:uiPriority="48"/>
+    <w:lsdException w:name="List Table 4 Accent 3" w:uiPriority="49"/>
+    <w:lsdException w:name="List Table 5 Dark Accent 3" w:uiPriority="50"/>
+    <w:lsdException w:name="List Table 6 Colorful Accent 3" w:uiPriority="51"/>
+    <w:lsdException w:name="List Table 7 Colorful Accent 3" w:uiPriority="52"/>
+    <w:lsdException w:name="List Table 1 Light Accent 4" w:uiPriority="46"/>
+    <w:lsdException w:name="List Table 2 Accent 4" w:uiPriority="47"/>
+    <w:lsdException w:name="List Table 3 Accent 4" w:uiPriority="48"/>
+    <w:lsdException w:name="List Table 4 Accent 4" w:uiPriority="49"/>
+    <w:lsdException w:name="List Table 5 Dark Accent 4" w:uiPriority="50"/>
+    <w:lsdException w:name="List Table 6 Colorful Accent 4" w:uiPriority="51"/>
+    <w:lsdException w:name="List Table 7 Colorful Accent 4" w:uiPriority="52"/>
+    <w:lsdException w:name="List Table 1 Light Accent 5" w:uiPriority="46"/>
+    <w:lsdException w:name="List Table 2 Accent 5" w:uiPriority="47"/>
+    <w:lsdException w:name="List Table 3 Accent 5" w:uiPriority="48"/>
+    <w:lsdException w:name="List Table 4 Accent 5" w:uiPriority="49"/>
+    <w:lsdException w:name="List Table 5 Dark Accent 5" w:uiPriority="50"/>
+    <w:lsdException w:name="List Table 6 Colorful Accent 5" w:uiPriority="51"/>
+    <w:lsdException w:name="List Table 7 Colorful Accent 5" w:uiPriority="52"/>
+    <w:lsdException w:name="List Table 1 Light Accent 6" w:uiPriority="46"/>
+    <w:lsdException w:name="List Table 2 Accent 6" w:uiPriority="47"/>
+    <w:lsdException w:name="List Table 3 Accent 6" w:uiPriority="48"/>
+    <w:lsdException w:name="List Table 4 Accent 6" w:uiPriority="49"/>
+    <w:lsdException w:name="List Table 5 Dark Accent 6" w:uiPriority="50"/>
+    <w:lsdException w:name="List Table 6 Colorful Accent 6" w:uiPriority="51"/>
+    <w:lsdException w:name="List Table 7 Colorful Accent 6" w:uiPriority="52"/>
+    <w:lsdException w:name="Mention" w:semiHidden="1" w:uiPriority="99" w:unhideWhenUsed="1"/>
+    <w:lsdException w:name="Smart Hyperlink" w:semiHidden="1" w:uiPriority="99" w:unhideWhenUsed="1"/>
+    <w:lsdException w:name="Hashtag" w:semiHidden="1" w:uiPriority="99" w:unhideWhenUsed="1"/>
+    <w:lsdException w:name="Unresolved Mention" w:semiHidden="1" w:uiPriority="99" w:unhideWhenUsed="1"/>
+    <w:lsdException w:name="Smart Link" w:semiHidden="1" w:uiPriority="99" w:unhideWhenUsed="1"/>
+  </w:latentStyles>
   <w:style w:default="1" w:styleId="Normal" w:type="paragraph">
     <w:name w:val="Normal"/>
     <w:qFormat/>
-  </w:style>
-  <w:style w:styleId="BodyText" w:type="paragraph">
-    <w:name w:val="Body Text"/>
-    <w:basedOn w:val="Normal"/>
-    <w:link w:val="BodyTextChar"/>
-    <w:pPr>
-      <w:spacing w:after="180" w:before="180"/>
-    </w:pPr>
-    <w:qFormat/>
-  </w:style>
-  <w:style w:customStyle="1" w:styleId="FirstParagraph" w:type="paragraph">
-    <w:name w:val="First Paragraph"/>
-    <w:basedOn w:val="BodyText"/>
-    <w:next w:val="BodyText"/>
-    <w:qFormat/>
-  </w:style>
-  <w:style w:customStyle="1" w:styleId="Compact" w:type="paragraph">
-    <w:name w:val="Compact"/>
-    <w:basedOn w:val="BodyText"/>
-    <w:qFormat/>
-    <w:pPr>
-      <w:spacing w:after="36" w:before="36"/>
-    </w:pPr>
-  </w:style>
-  <w:style w:styleId="Title" w:type="paragraph">
-    <w:name w:val="Title"/>
-    <w:basedOn w:val="Normal"/>
-    <w:next w:val="BodyText"/>
-    <w:qFormat/>
-    <w:pPr>
-      <w:keepNext/>
-      <w:keepLines/>
-      <w:spacing w:after="240" w:before="480"/>
-      <w:jc w:val="center"/>
-    </w:pPr>
-    <w:rPr>
-      <w:rFonts w:asciiTheme="majorHAnsi" w:cstheme="majorBidi" w:eastAsiaTheme="majorEastAsia" w:hAnsiTheme="majorHAnsi"/>
-      <w:b/>
-      <w:bCs/>
-      <w:color w:themeColor="accent1" w:themeShade="B5" w:val="345A8A"/>
-      <w:sz w:val="36"/>
-      <w:szCs w:val="36"/>
-    </w:rPr>
-  </w:style>
-  <w:style w:styleId="Subtitle" w:type="paragraph">
-    <w:name w:val="Subtitle"/>
-    <w:basedOn w:val="Title"/>
-    <w:next w:val="BodyText"/>
-    <w:qFormat/>
-    <w:pPr>
-      <w:keepNext/>
-      <w:keepLines/>
-      <w:spacing w:after="240" w:before="240"/>
-      <w:jc w:val="center"/>
-    </w:pPr>
-    <w:rPr>
-      <w:sz w:val="30"/>
-      <w:szCs w:val="30"/>
-    </w:rPr>
-  </w:style>
-  <w:style w:customStyle="1" w:styleId="Author" w:type="paragraph">
-    <w:name w:val="Author"/>
-    <w:next w:val="BodyText"/>
-    <w:qFormat/>
-    <w:pPr>
-      <w:keepNext/>
-      <w:keepLines/>
-      <w:jc w:val="center"/>
-    </w:pPr>
-  </w:style>
-  <w:style w:styleId="Date" w:type="paragraph">
-    <w:name w:val="Date"/>
-    <w:next w:val="BodyText"/>
-    <w:qFormat/>
-    <w:pPr>
-      <w:keepNext/>
-      <w:keepLines/>
-      <w:jc w:val="center"/>
-    </w:pPr>
-  </w:style>
-  <w:style w:customStyle="1" w:styleId="Abstract" w:type="paragraph">
-    <w:name w:val="Abstract"/>
-    <w:basedOn w:val="Normal"/>
-    <w:next w:val="BodyText"/>
-    <w:qFormat/>
-    <w:pPr>
-      <w:keepNext/>
-      <w:keepLines/>
-      <w:spacing w:after="300" w:before="300"/>
-    </w:pPr>
-    <w:rPr>
-      <w:sz w:val="20"/>
-      <w:szCs w:val="20"/>
-    </w:rPr>
-  </w:style>
-  <w:style w:styleId="Bibliography" w:type="paragraph">
-    <w:name w:val="Bibliography"/>
-    <w:basedOn w:val="Normal"/>
-    <w:next w:val="Bibliography"/>
-    <w:qFormat/>
-    <w:pPr/>
-    <w:rPr/>
+    <w:rsid w:val="00C26238"/>
+    <w:rPr>
+      <w:rFonts w:ascii="BC Sans" w:hAnsi="BC Sans"/>
+    </w:rPr>
   </w:style>
   <w:style w:styleId="Heading1" w:type="paragraph">
-    <w:name w:val="Heading 1"/>
+    <w:name w:val="heading 1"/>
     <w:basedOn w:val="Normal"/>
     <w:next w:val="BodyText"/>
     <w:uiPriority w:val="9"/>
     <w:qFormat/>
+    <w:rsid w:val="0098452D"/>
     <w:pPr>
       <w:keepNext/>
       <w:keepLines/>
@@ -333,13 +1091,12 @@
       <w:rFonts w:asciiTheme="majorHAnsi" w:cstheme="majorBidi" w:eastAsiaTheme="majorEastAsia" w:hAnsiTheme="majorHAnsi"/>
       <w:b/>
       <w:bCs/>
-      <w:color w:themeColor="accent1" w:val="4F81BD"/>
       <w:sz w:val="32"/>
       <w:szCs w:val="32"/>
     </w:rPr>
   </w:style>
   <w:style w:styleId="Heading2" w:type="paragraph">
-    <w:name w:val="Heading 2"/>
+    <w:name w:val="heading 2"/>
     <w:basedOn w:val="Normal"/>
     <w:next w:val="BodyText"/>
     <w:uiPriority w:val="9"/>
@@ -361,7 +1118,7 @@
     </w:rPr>
   </w:style>
   <w:style w:styleId="Heading3" w:type="paragraph">
-    <w:name w:val="Heading 3"/>
+    <w:name w:val="heading 3"/>
     <w:basedOn w:val="Normal"/>
     <w:next w:val="BodyText"/>
     <w:uiPriority w:val="9"/>
@@ -378,12 +1135,10 @@
       <w:b/>
       <w:bCs/>
       <w:color w:themeColor="accent1" w:val="4F81BD"/>
-      <w:sz w:val="24"/>
-      <w:szCs w:val="24"/>
     </w:rPr>
   </w:style>
   <w:style w:styleId="Heading4" w:type="paragraph">
-    <w:name w:val="Heading 4"/>
+    <w:name w:val="heading 4"/>
     <w:basedOn w:val="Normal"/>
     <w:next w:val="BodyText"/>
     <w:uiPriority w:val="9"/>
@@ -397,15 +1152,13 @@
     </w:pPr>
     <w:rPr>
       <w:rFonts w:asciiTheme="majorHAnsi" w:cstheme="majorBidi" w:eastAsiaTheme="majorEastAsia" w:hAnsiTheme="majorHAnsi"/>
+      <w:bCs/>
       <w:i/>
-      <w:bCs/>
       <w:color w:themeColor="accent1" w:val="4F81BD"/>
-      <w:sz w:val="24"/>
-      <w:szCs w:val="24"/>
     </w:rPr>
   </w:style>
   <w:style w:styleId="Heading5" w:type="paragraph">
-    <w:name w:val="Heading 5"/>
+    <w:name w:val="heading 5"/>
     <w:basedOn w:val="Normal"/>
     <w:next w:val="BodyText"/>
     <w:uiPriority w:val="9"/>
@@ -421,12 +1174,10 @@
       <w:rFonts w:asciiTheme="majorHAnsi" w:cstheme="majorBidi" w:eastAsiaTheme="majorEastAsia" w:hAnsiTheme="majorHAnsi"/>
       <w:iCs/>
       <w:color w:themeColor="accent1" w:val="4F81BD"/>
-      <w:sz w:val="24"/>
-      <w:szCs w:val="24"/>
     </w:rPr>
   </w:style>
   <w:style w:styleId="Heading6" w:type="paragraph">
-    <w:name w:val="Heading 6"/>
+    <w:name w:val="heading 6"/>
     <w:basedOn w:val="Normal"/>
     <w:next w:val="BodyText"/>
     <w:uiPriority w:val="9"/>
@@ -441,12 +1192,10 @@
     <w:rPr>
       <w:rFonts w:asciiTheme="majorHAnsi" w:cstheme="majorBidi" w:eastAsiaTheme="majorEastAsia" w:hAnsiTheme="majorHAnsi"/>
       <w:color w:themeColor="accent1" w:val="4F81BD"/>
-      <w:sz w:val="24"/>
-      <w:szCs w:val="24"/>
     </w:rPr>
   </w:style>
   <w:style w:styleId="Heading7" w:type="paragraph">
-    <w:name w:val="Heading 7"/>
+    <w:name w:val="heading 7"/>
     <w:basedOn w:val="Normal"/>
     <w:next w:val="BodyText"/>
     <w:uiPriority w:val="9"/>
@@ -461,12 +1210,10 @@
     <w:rPr>
       <w:rFonts w:asciiTheme="majorHAnsi" w:cstheme="majorBidi" w:eastAsiaTheme="majorEastAsia" w:hAnsiTheme="majorHAnsi"/>
       <w:color w:themeColor="accent1" w:val="4F81BD"/>
-      <w:sz w:val="24"/>
-      <w:szCs w:val="24"/>
     </w:rPr>
   </w:style>
   <w:style w:styleId="Heading8" w:type="paragraph">
-    <w:name w:val="Heading 8"/>
+    <w:name w:val="heading 8"/>
     <w:basedOn w:val="Normal"/>
     <w:next w:val="BodyText"/>
     <w:uiPriority w:val="9"/>
@@ -481,12 +1228,10 @@
     <w:rPr>
       <w:rFonts w:asciiTheme="majorHAnsi" w:cstheme="majorBidi" w:eastAsiaTheme="majorEastAsia" w:hAnsiTheme="majorHAnsi"/>
       <w:color w:themeColor="accent1" w:val="4F81BD"/>
-      <w:sz w:val="24"/>
-      <w:szCs w:val="24"/>
     </w:rPr>
   </w:style>
   <w:style w:styleId="Heading9" w:type="paragraph">
-    <w:name w:val="Heading 9"/>
+    <w:name w:val="heading 9"/>
     <w:basedOn w:val="Normal"/>
     <w:next w:val="BodyText"/>
     <w:uiPriority w:val="9"/>
@@ -501,9 +1246,134 @@
     <w:rPr>
       <w:rFonts w:asciiTheme="majorHAnsi" w:cstheme="majorBidi" w:eastAsiaTheme="majorEastAsia" w:hAnsiTheme="majorHAnsi"/>
       <w:color w:themeColor="accent1" w:val="4F81BD"/>
-      <w:sz w:val="24"/>
-      <w:szCs w:val="24"/>
-    </w:rPr>
+    </w:rPr>
+  </w:style>
+  <w:style w:default="1" w:styleId="DefaultParagraphFont" w:type="character">
+    <w:name w:val="Default Paragraph Font"/>
+    <w:uiPriority w:val="1"/>
+    <w:semiHidden/>
+    <w:unhideWhenUsed/>
+  </w:style>
+  <w:style w:default="1" w:styleId="TableNormal" w:type="table">
+    <w:name w:val="Normal Table"/>
+    <w:uiPriority w:val="99"/>
+    <w:semiHidden/>
+    <w:unhideWhenUsed/>
+    <w:tblPr>
+      <w:tblInd w:type="dxa" w:w="0"/>
+      <w:tblCellMar>
+        <w:top w:type="dxa" w:w="0"/>
+        <w:left w:type="dxa" w:w="108"/>
+        <w:bottom w:type="dxa" w:w="0"/>
+        <w:right w:type="dxa" w:w="108"/>
+      </w:tblCellMar>
+    </w:tblPr>
+  </w:style>
+  <w:style w:default="1" w:styleId="NoList" w:type="numbering">
+    <w:name w:val="No List"/>
+    <w:uiPriority w:val="99"/>
+    <w:semiHidden/>
+    <w:unhideWhenUsed/>
+  </w:style>
+  <w:style w:styleId="BodyText" w:type="paragraph">
+    <w:name w:val="Body Text"/>
+    <w:basedOn w:val="Normal"/>
+    <w:qFormat/>
+    <w:pPr>
+      <w:spacing w:after="180" w:before="180"/>
+    </w:pPr>
+  </w:style>
+  <w:style w:customStyle="1" w:styleId="FirstParagraph" w:type="paragraph">
+    <w:name w:val="First Paragraph"/>
+    <w:basedOn w:val="BodyText"/>
+    <w:next w:val="BodyText"/>
+    <w:qFormat/>
+  </w:style>
+  <w:style w:customStyle="1" w:styleId="Compact" w:type="paragraph">
+    <w:name w:val="Compact"/>
+    <w:basedOn w:val="BodyText"/>
+    <w:qFormat/>
+    <w:pPr>
+      <w:spacing w:after="36" w:before="36"/>
+    </w:pPr>
+  </w:style>
+  <w:style w:styleId="Title" w:type="paragraph">
+    <w:name w:val="Title"/>
+    <w:basedOn w:val="Normal"/>
+    <w:next w:val="BodyText"/>
+    <w:qFormat/>
+    <w:rsid w:val="0098452D"/>
+    <w:pPr>
+      <w:keepNext/>
+      <w:keepLines/>
+      <w:spacing w:after="840" w:before="1080"/>
+    </w:pPr>
+    <w:rPr>
+      <w:rFonts w:asciiTheme="majorHAnsi" w:cstheme="majorBidi" w:eastAsiaTheme="majorEastAsia" w:hAnsiTheme="majorHAnsi"/>
+      <w:b/>
+      <w:bCs/>
+      <w:sz w:val="56"/>
+      <w:szCs w:val="36"/>
+    </w:rPr>
+  </w:style>
+  <w:style w:styleId="Subtitle" w:type="paragraph">
+    <w:name w:val="Subtitle"/>
+    <w:basedOn w:val="Title"/>
+    <w:next w:val="BodyText"/>
+    <w:qFormat/>
+    <w:pPr>
+      <w:spacing w:after="240" w:before="240"/>
+      <w:jc w:val="center"/>
+    </w:pPr>
+    <w:rPr>
+      <w:sz w:val="30"/>
+      <w:szCs w:val="30"/>
+    </w:rPr>
+  </w:style>
+  <w:style w:customStyle="1" w:styleId="Author" w:type="paragraph">
+    <w:name w:val="Author"/>
+    <w:next w:val="BodyText"/>
+    <w:qFormat/>
+    <w:rsid w:val="00B46141"/>
+    <w:pPr>
+      <w:keepNext/>
+      <w:keepLines/>
+      <w:spacing w:after="440" w:before="240"/>
+    </w:pPr>
+    <w:rPr>
+      <w:rFonts w:ascii="BC Sans" w:hAnsi="BC Sans"/>
+      <w:sz w:val="28"/>
+    </w:rPr>
+  </w:style>
+  <w:style w:styleId="Date" w:type="paragraph">
+    <w:name w:val="Date"/>
+    <w:next w:val="BodyText"/>
+    <w:qFormat/>
+    <w:pPr>
+      <w:keepNext/>
+      <w:keepLines/>
+      <w:jc w:val="center"/>
+    </w:pPr>
+  </w:style>
+  <w:style w:customStyle="1" w:styleId="Abstract" w:type="paragraph">
+    <w:name w:val="Abstract"/>
+    <w:basedOn w:val="Normal"/>
+    <w:next w:val="BodyText"/>
+    <w:qFormat/>
+    <w:pPr>
+      <w:keepNext/>
+      <w:keepLines/>
+      <w:spacing w:after="300" w:before="300"/>
+    </w:pPr>
+    <w:rPr>
+      <w:sz w:val="20"/>
+      <w:szCs w:val="20"/>
+    </w:rPr>
+  </w:style>
+  <w:style w:styleId="Bibliography" w:type="paragraph">
+    <w:name w:val="Bibliography"/>
+    <w:basedOn w:val="Normal"/>
+    <w:qFormat/>
   </w:style>
   <w:style w:styleId="BlockText" w:type="paragraph">
     <w:name w:val="Block Text"/>
@@ -514,25 +1384,18 @@
     <w:qFormat/>
     <w:pPr>
       <w:spacing w:after="100" w:before="100"/>
-      <w:ind w:firstLine="0" w:left="480" w:right="480"/>
+      <w:ind w:left="480" w:right="480"/>
     </w:pPr>
   </w:style>
   <w:style w:styleId="FootnoteText" w:type="paragraph">
-    <w:name w:val="Footnote Text"/>
+    <w:name w:val="footnote text"/>
     <w:basedOn w:val="Normal"/>
-    <w:next w:val="FootnoteText"/>
     <w:uiPriority w:val="9"/>
     <w:unhideWhenUsed/>
     <w:qFormat/>
   </w:style>
-  <w:style w:default="1" w:styleId="DefaultParagraphFont" w:type="character">
-    <w:name w:val="Default Paragraph Font"/>
-    <w:semiHidden/>
-    <w:unhideWhenUsed/>
-  </w:style>
-  <w:style w:default="1" w:styleId="Table" w:type="table">
+  <w:style w:customStyle="1" w:styleId="Table" w:type="table">
     <w:name w:val="Table"/>
-    <w:basedOn w:val="TableNormal"/>
     <w:semiHidden/>
     <w:unhideWhenUsed/>
     <w:qFormat/>
@@ -548,16 +1411,15 @@
     <w:tblStylePr w:type="firstRow">
       <w:tblPr>
         <w:jc w:val="left"/>
-        <w:tblInd w:type="dxa" w:w="0"/>
       </w:tblPr>
       <w:trPr>
         <w:jc w:val="left"/>
       </w:trPr>
       <w:tcPr>
+        <w:tcBorders>
+          <w:bottom w:color="auto" w:space="0" w:sz="0" w:val="single"/>
+        </w:tcBorders>
         <w:vAlign w:val="bottom"/>
-        <w:tcBorders>
-          <w:bottom w:val="single"/>
-        </w:tcBorders>
       </w:tcPr>
     </w:tblStylePr>
   </w:style>
@@ -579,11 +1441,11 @@
     <w:basedOn w:val="Normal"/>
   </w:style>
   <w:style w:styleId="Caption" w:type="paragraph">
-    <w:name w:val="Caption"/>
+    <w:name w:val="caption"/>
     <w:basedOn w:val="Normal"/>
-    <w:link w:val="BodyTextChar"/>
-    <w:pPr>
-      <w:spacing w:after="120" w:before="0"/>
+    <w:link w:val="CaptionChar"/>
+    <w:pPr>
+      <w:spacing w:after="120"/>
     </w:pPr>
     <w:rPr>
       <w:i/>
@@ -611,14 +1473,15 @@
       <w:keepNext/>
     </w:pPr>
   </w:style>
-  <w:style w:customStyle="1" w:styleId="BodyTextChar" w:type="character">
-    <w:name w:val="Body Text Char"/>
+  <w:style w:customStyle="1" w:styleId="CaptionChar" w:type="character">
+    <w:name w:val="Caption Char"/>
     <w:basedOn w:val="DefaultParagraphFont"/>
-    <w:link w:val="BodyText"/>
+    <w:link w:val="Caption"/>
   </w:style>
   <w:style w:customStyle="1" w:styleId="VerbatimChar" w:type="character">
     <w:name w:val="Verbatim Char"/>
-    <w:basedOn w:val="BodyTextChar"/>
+    <w:basedOn w:val="CaptionChar"/>
+    <w:link w:val="SourceCode"/>
     <w:rPr>
       <w:rFonts w:ascii="Consolas" w:hAnsi="Consolas"/>
       <w:sz w:val="22"/>
@@ -626,18 +1489,18 @@
   </w:style>
   <w:style w:customStyle="1" w:styleId="SectionNumber" w:type="character">
     <w:name w:val="Section Number"/>
-    <w:basedOn w:val="BodyTextChar"/>
+    <w:basedOn w:val="CaptionChar"/>
   </w:style>
   <w:style w:styleId="FootnoteReference" w:type="character">
-    <w:name w:val="Footnote Reference"/>
-    <w:basedOn w:val="BodyTextChar"/>
+    <w:name w:val="footnote reference"/>
+    <w:basedOn w:val="CaptionChar"/>
     <w:rPr>
       <w:vertAlign w:val="superscript"/>
     </w:rPr>
   </w:style>
   <w:style w:styleId="Hyperlink" w:type="character">
     <w:name w:val="Hyperlink"/>
-    <w:basedOn w:val="BodyTextChar"/>
+    <w:basedOn w:val="CaptionChar"/>
     <w:rPr>
       <w:color w:themeColor="accent1" w:val="4F81BD"/>
     </w:rPr>
@@ -654,280 +1517,440 @@
       <w:outlineLvl w:val="9"/>
     </w:pPr>
     <w:rPr>
-      <w:rFonts w:asciiTheme="majorHAnsi" w:cstheme="majorBidi" w:eastAsiaTheme="majorEastAsia" w:hAnsiTheme="majorHAnsi"/>
       <w:b w:val="0"/>
       <w:bCs w:val="0"/>
       <w:color w:themeColor="accent1" w:themeShade="BF" w:val="365F91"/>
     </w:rPr>
   </w:style>
-  <w:style w:type="paragraph" w:customStyle="1" w:styleId="SourceCode">
+  <w:style w:customStyle="1" w:styleId="DataCitation" w:type="paragraph">
+    <w:name w:val="Data Citation"/>
+    <w:basedOn w:val="BodyText"/>
+    <w:qFormat/>
+    <w:rsid w:val="007C7B97"/>
+    <w:pPr>
+      <w:spacing w:after="120" w:before="120"/>
+    </w:pPr>
+    <w:rPr>
+      <w:color w:themeColor="background1" w:themeShade="80" w:val="808080"/>
+    </w:rPr>
+  </w:style>
+  <w:style w:customStyle="1" w:styleId="TitleDate" w:type="paragraph">
+    <w:name w:val="Title Date"/>
+    <w:basedOn w:val="BodyText"/>
+    <w:qFormat/>
+    <w:rsid w:val="00B46141"/>
+    <w:pPr>
+      <w:spacing w:after="420" w:before="420"/>
+    </w:pPr>
+  </w:style>
+  <w:style w:customStyle="1" w:styleId="TitleLine" w:type="paragraph">
+    <w:name w:val="Title Line"/>
+    <w:basedOn w:val="BodyText"/>
+    <w:qFormat/>
+    <w:rsid w:val="00ED6058"/>
+    <w:pPr>
+      <w:spacing w:after="120" w:before="120"/>
+    </w:pPr>
+  </w:style>
+  <w:style w:customStyle="1" w:styleId="SourceCode" w:type="paragraph">
     <w:name w:val="Source Code"/>
     <w:basedOn w:val="Normal"/>
     <w:link w:val="VerbatimChar"/>
     <w:pPr>
-      <w:wordWrap w:val="off"/>
-      <w:shd w:val="clear" w:fill="f8f8f8"/>
-    </w:pPr>
-  </w:style>
-  <w:style w:type="character" w:customStyle="1" w:styleId="KeywordTok">
+      <w:shd w:color="auto" w:fill="F8F8F8" w:val="clear"/>
+      <w:wordWrap w:val="0"/>
+    </w:pPr>
+  </w:style>
+  <w:style w:customStyle="1" w:styleId="KeywordTok" w:type="character">
     <w:name w:val="KeywordTok"/>
     <w:basedOn w:val="VerbatimChar"/>
     <w:rPr>
-      <w:color w:val="204a87"/>
-      <w:shd w:val="clear" w:fill="f8f8f8"/>
+      <w:rFonts w:ascii="Consolas" w:hAnsi="Consolas"/>
       <w:b/>
-    </w:rPr>
-  </w:style>
-  <w:style w:type="character" w:customStyle="1" w:styleId="DataTypeTok">
+      <w:color w:val="204A87"/>
+      <w:sz w:val="22"/>
+      <w:shd w:color="auto" w:fill="F8F8F8" w:val="clear"/>
+    </w:rPr>
+  </w:style>
+  <w:style w:customStyle="1" w:styleId="DataTypeTok" w:type="character">
     <w:name w:val="DataTypeTok"/>
     <w:basedOn w:val="VerbatimChar"/>
     <w:rPr>
-      <w:color w:val="204a87"/>
-      <w:shd w:val="clear" w:fill="f8f8f8"/>
-    </w:rPr>
-  </w:style>
-  <w:style w:type="character" w:customStyle="1" w:styleId="DecValTok">
+      <w:rFonts w:ascii="Consolas" w:hAnsi="Consolas"/>
+      <w:color w:val="204A87"/>
+      <w:sz w:val="22"/>
+      <w:shd w:color="auto" w:fill="F8F8F8" w:val="clear"/>
+    </w:rPr>
+  </w:style>
+  <w:style w:customStyle="1" w:styleId="DecValTok" w:type="character">
     <w:name w:val="DecValTok"/>
     <w:basedOn w:val="VerbatimChar"/>
     <w:rPr>
-      <w:color w:val="0000cf"/>
-      <w:shd w:val="clear" w:fill="f8f8f8"/>
-    </w:rPr>
-  </w:style>
-  <w:style w:type="character" w:customStyle="1" w:styleId="BaseNTok">
+      <w:rFonts w:ascii="Consolas" w:hAnsi="Consolas"/>
+      <w:color w:val="0000CF"/>
+      <w:sz w:val="22"/>
+      <w:shd w:color="auto" w:fill="F8F8F8" w:val="clear"/>
+    </w:rPr>
+  </w:style>
+  <w:style w:customStyle="1" w:styleId="BaseNTok" w:type="character">
     <w:name w:val="BaseNTok"/>
     <w:basedOn w:val="VerbatimChar"/>
     <w:rPr>
-      <w:color w:val="0000cf"/>
-      <w:shd w:val="clear" w:fill="f8f8f8"/>
-    </w:rPr>
-  </w:style>
-  <w:style w:type="character" w:customStyle="1" w:styleId="FloatTok">
+      <w:rFonts w:ascii="Consolas" w:hAnsi="Consolas"/>
+      <w:color w:val="0000CF"/>
+      <w:sz w:val="22"/>
+      <w:shd w:color="auto" w:fill="F8F8F8" w:val="clear"/>
+    </w:rPr>
+  </w:style>
+  <w:style w:customStyle="1" w:styleId="FloatTok" w:type="character">
     <w:name w:val="FloatTok"/>
     <w:basedOn w:val="VerbatimChar"/>
     <w:rPr>
-      <w:color w:val="0000cf"/>
-      <w:shd w:val="clear" w:fill="f8f8f8"/>
-    </w:rPr>
-  </w:style>
-  <w:style w:type="character" w:customStyle="1" w:styleId="ConstantTok">
+      <w:rFonts w:ascii="Consolas" w:hAnsi="Consolas"/>
+      <w:color w:val="0000CF"/>
+      <w:sz w:val="22"/>
+      <w:shd w:color="auto" w:fill="F8F8F8" w:val="clear"/>
+    </w:rPr>
+  </w:style>
+  <w:style w:customStyle="1" w:styleId="ConstantTok" w:type="character">
     <w:name w:val="ConstantTok"/>
     <w:basedOn w:val="VerbatimChar"/>
     <w:rPr>
-      <w:color w:val="8f5902"/>
-      <w:shd w:val="clear" w:fill="f8f8f8"/>
-    </w:rPr>
-  </w:style>
-  <w:style w:type="character" w:customStyle="1" w:styleId="CharTok">
+      <w:rFonts w:ascii="Consolas" w:hAnsi="Consolas"/>
+      <w:color w:val="8F5902"/>
+      <w:sz w:val="22"/>
+      <w:shd w:color="auto" w:fill="F8F8F8" w:val="clear"/>
+    </w:rPr>
+  </w:style>
+  <w:style w:customStyle="1" w:styleId="CharTok" w:type="character">
     <w:name w:val="CharTok"/>
     <w:basedOn w:val="VerbatimChar"/>
     <w:rPr>
-      <w:color w:val="4e9a06"/>
-      <w:shd w:val="clear" w:fill="f8f8f8"/>
-    </w:rPr>
-  </w:style>
-  <w:style w:type="character" w:customStyle="1" w:styleId="SpecialCharTok">
+      <w:rFonts w:ascii="Consolas" w:hAnsi="Consolas"/>
+      <w:color w:val="4E9A06"/>
+      <w:sz w:val="22"/>
+      <w:shd w:color="auto" w:fill="F8F8F8" w:val="clear"/>
+    </w:rPr>
+  </w:style>
+  <w:style w:customStyle="1" w:styleId="SpecialCharTok" w:type="character">
     <w:name w:val="SpecialCharTok"/>
     <w:basedOn w:val="VerbatimChar"/>
     <w:rPr>
-      <w:color w:val="ce5c00"/>
-      <w:shd w:val="clear" w:fill="f8f8f8"/>
+      <w:rFonts w:ascii="Consolas" w:hAnsi="Consolas"/>
       <w:b/>
-    </w:rPr>
-  </w:style>
-  <w:style w:type="character" w:customStyle="1" w:styleId="StringTok">
+      <w:color w:val="CE5C00"/>
+      <w:sz w:val="22"/>
+      <w:shd w:color="auto" w:fill="F8F8F8" w:val="clear"/>
+    </w:rPr>
+  </w:style>
+  <w:style w:customStyle="1" w:styleId="StringTok" w:type="character">
     <w:name w:val="StringTok"/>
     <w:basedOn w:val="VerbatimChar"/>
     <w:rPr>
-      <w:color w:val="4e9a06"/>
-      <w:shd w:val="clear" w:fill="f8f8f8"/>
-    </w:rPr>
-  </w:style>
-  <w:style w:type="character" w:customStyle="1" w:styleId="VerbatimStringTok">
+      <w:rFonts w:ascii="Consolas" w:hAnsi="Consolas"/>
+      <w:color w:val="4E9A06"/>
+      <w:sz w:val="22"/>
+      <w:shd w:color="auto" w:fill="F8F8F8" w:val="clear"/>
+    </w:rPr>
+  </w:style>
+  <w:style w:customStyle="1" w:styleId="VerbatimStringTok" w:type="character">
     <w:name w:val="VerbatimStringTok"/>
     <w:basedOn w:val="VerbatimChar"/>
     <w:rPr>
-      <w:color w:val="4e9a06"/>
-      <w:shd w:val="clear" w:fill="f8f8f8"/>
-    </w:rPr>
-  </w:style>
-  <w:style w:type="character" w:customStyle="1" w:styleId="SpecialStringTok">
+      <w:rFonts w:ascii="Consolas" w:hAnsi="Consolas"/>
+      <w:color w:val="4E9A06"/>
+      <w:sz w:val="22"/>
+      <w:shd w:color="auto" w:fill="F8F8F8" w:val="clear"/>
+    </w:rPr>
+  </w:style>
+  <w:style w:customStyle="1" w:styleId="SpecialStringTok" w:type="character">
     <w:name w:val="SpecialStringTok"/>
     <w:basedOn w:val="VerbatimChar"/>
     <w:rPr>
-      <w:color w:val="4e9a06"/>
-      <w:shd w:val="clear" w:fill="f8f8f8"/>
-    </w:rPr>
-  </w:style>
-  <w:style w:type="character" w:customStyle="1" w:styleId="ImportTok">
+      <w:rFonts w:ascii="Consolas" w:hAnsi="Consolas"/>
+      <w:color w:val="4E9A06"/>
+      <w:sz w:val="22"/>
+      <w:shd w:color="auto" w:fill="F8F8F8" w:val="clear"/>
+    </w:rPr>
+  </w:style>
+  <w:style w:customStyle="1" w:styleId="ImportTok" w:type="character">
     <w:name w:val="ImportTok"/>
     <w:basedOn w:val="VerbatimChar"/>
     <w:rPr>
-      <w:shd w:val="clear" w:fill="f8f8f8"/>
-    </w:rPr>
-  </w:style>
-  <w:style w:type="character" w:customStyle="1" w:styleId="CommentTok">
+      <w:rFonts w:ascii="Consolas" w:hAnsi="Consolas"/>
+      <w:sz w:val="22"/>
+      <w:shd w:color="auto" w:fill="F8F8F8" w:val="clear"/>
+    </w:rPr>
+  </w:style>
+  <w:style w:customStyle="1" w:styleId="CommentTok" w:type="character">
     <w:name w:val="CommentTok"/>
     <w:basedOn w:val="VerbatimChar"/>
     <w:rPr>
-      <w:color w:val="8f5902"/>
-      <w:shd w:val="clear" w:fill="f8f8f8"/>
+      <w:rFonts w:ascii="Consolas" w:hAnsi="Consolas"/>
       <w:i/>
-    </w:rPr>
-  </w:style>
-  <w:style w:type="character" w:customStyle="1" w:styleId="DocumentationTok">
+      <w:color w:val="8F5902"/>
+      <w:sz w:val="22"/>
+      <w:shd w:color="auto" w:fill="F8F8F8" w:val="clear"/>
+    </w:rPr>
+  </w:style>
+  <w:style w:customStyle="1" w:styleId="DocumentationTok" w:type="character">
     <w:name w:val="DocumentationTok"/>
     <w:basedOn w:val="VerbatimChar"/>
     <w:rPr>
-      <w:color w:val="8f5902"/>
-      <w:shd w:val="clear" w:fill="f8f8f8"/>
+      <w:rFonts w:ascii="Consolas" w:hAnsi="Consolas"/>
       <w:b/>
       <w:i/>
-    </w:rPr>
-  </w:style>
-  <w:style w:type="character" w:customStyle="1" w:styleId="AnnotationTok">
+      <w:color w:val="8F5902"/>
+      <w:sz w:val="22"/>
+      <w:shd w:color="auto" w:fill="F8F8F8" w:val="clear"/>
+    </w:rPr>
+  </w:style>
+  <w:style w:customStyle="1" w:styleId="AnnotationTok" w:type="character">
     <w:name w:val="AnnotationTok"/>
     <w:basedOn w:val="VerbatimChar"/>
     <w:rPr>
-      <w:color w:val="8f5902"/>
-      <w:shd w:val="clear" w:fill="f8f8f8"/>
+      <w:rFonts w:ascii="Consolas" w:hAnsi="Consolas"/>
       <w:b/>
       <w:i/>
-    </w:rPr>
-  </w:style>
-  <w:style w:type="character" w:customStyle="1" w:styleId="CommentVarTok">
+      <w:color w:val="8F5902"/>
+      <w:sz w:val="22"/>
+      <w:shd w:color="auto" w:fill="F8F8F8" w:val="clear"/>
+    </w:rPr>
+  </w:style>
+  <w:style w:customStyle="1" w:styleId="CommentVarTok" w:type="character">
     <w:name w:val="CommentVarTok"/>
     <w:basedOn w:val="VerbatimChar"/>
     <w:rPr>
-      <w:color w:val="8f5902"/>
-      <w:shd w:val="clear" w:fill="f8f8f8"/>
+      <w:rFonts w:ascii="Consolas" w:hAnsi="Consolas"/>
       <w:b/>
       <w:i/>
-    </w:rPr>
-  </w:style>
-  <w:style w:type="character" w:customStyle="1" w:styleId="OtherTok">
+      <w:color w:val="8F5902"/>
+      <w:sz w:val="22"/>
+      <w:shd w:color="auto" w:fill="F8F8F8" w:val="clear"/>
+    </w:rPr>
+  </w:style>
+  <w:style w:customStyle="1" w:styleId="OtherTok" w:type="character">
     <w:name w:val="OtherTok"/>
     <w:basedOn w:val="VerbatimChar"/>
     <w:rPr>
-      <w:color w:val="8f5902"/>
-      <w:shd w:val="clear" w:fill="f8f8f8"/>
-    </w:rPr>
-  </w:style>
-  <w:style w:type="character" w:customStyle="1" w:styleId="FunctionTok">
+      <w:rFonts w:ascii="Consolas" w:hAnsi="Consolas"/>
+      <w:color w:val="8F5902"/>
+      <w:sz w:val="22"/>
+      <w:shd w:color="auto" w:fill="F8F8F8" w:val="clear"/>
+    </w:rPr>
+  </w:style>
+  <w:style w:customStyle="1" w:styleId="FunctionTok" w:type="character">
     <w:name w:val="FunctionTok"/>
     <w:basedOn w:val="VerbatimChar"/>
     <w:rPr>
-      <w:color w:val="204a87"/>
-      <w:shd w:val="clear" w:fill="f8f8f8"/>
+      <w:rFonts w:ascii="Consolas" w:hAnsi="Consolas"/>
       <w:b/>
-    </w:rPr>
-  </w:style>
-  <w:style w:type="character" w:customStyle="1" w:styleId="VariableTok">
+      <w:color w:val="204A87"/>
+      <w:sz w:val="22"/>
+      <w:shd w:color="auto" w:fill="F8F8F8" w:val="clear"/>
+    </w:rPr>
+  </w:style>
+  <w:style w:customStyle="1" w:styleId="VariableTok" w:type="character">
     <w:name w:val="VariableTok"/>
     <w:basedOn w:val="VerbatimChar"/>
     <w:rPr>
+      <w:rFonts w:ascii="Consolas" w:hAnsi="Consolas"/>
       <w:color w:val="000000"/>
-      <w:shd w:val="clear" w:fill="f8f8f8"/>
-    </w:rPr>
-  </w:style>
-  <w:style w:type="character" w:customStyle="1" w:styleId="ControlFlowTok">
+      <w:sz w:val="22"/>
+      <w:shd w:color="auto" w:fill="F8F8F8" w:val="clear"/>
+    </w:rPr>
+  </w:style>
+  <w:style w:customStyle="1" w:styleId="ControlFlowTok" w:type="character">
     <w:name w:val="ControlFlowTok"/>
     <w:basedOn w:val="VerbatimChar"/>
     <w:rPr>
-      <w:color w:val="204a87"/>
-      <w:shd w:val="clear" w:fill="f8f8f8"/>
+      <w:rFonts w:ascii="Consolas" w:hAnsi="Consolas"/>
       <w:b/>
-    </w:rPr>
-  </w:style>
-  <w:style w:type="character" w:customStyle="1" w:styleId="OperatorTok">
+      <w:color w:val="204A87"/>
+      <w:sz w:val="22"/>
+      <w:shd w:color="auto" w:fill="F8F8F8" w:val="clear"/>
+    </w:rPr>
+  </w:style>
+  <w:style w:customStyle="1" w:styleId="OperatorTok" w:type="character">
     <w:name w:val="OperatorTok"/>
     <w:basedOn w:val="VerbatimChar"/>
     <w:rPr>
-      <w:color w:val="ce5c00"/>
-      <w:shd w:val="clear" w:fill="f8f8f8"/>
+      <w:rFonts w:ascii="Consolas" w:hAnsi="Consolas"/>
       <w:b/>
-    </w:rPr>
-  </w:style>
-  <w:style w:type="character" w:customStyle="1" w:styleId="BuiltInTok">
+      <w:color w:val="CE5C00"/>
+      <w:sz w:val="22"/>
+      <w:shd w:color="auto" w:fill="F8F8F8" w:val="clear"/>
+    </w:rPr>
+  </w:style>
+  <w:style w:customStyle="1" w:styleId="BuiltInTok" w:type="character">
     <w:name w:val="BuiltInTok"/>
     <w:basedOn w:val="VerbatimChar"/>
     <w:rPr>
-      <w:shd w:val="clear" w:fill="f8f8f8"/>
-    </w:rPr>
-  </w:style>
-  <w:style w:type="character" w:customStyle="1" w:styleId="ExtensionTok">
+      <w:rFonts w:ascii="Consolas" w:hAnsi="Consolas"/>
+      <w:sz w:val="22"/>
+      <w:shd w:color="auto" w:fill="F8F8F8" w:val="clear"/>
+    </w:rPr>
+  </w:style>
+  <w:style w:customStyle="1" w:styleId="ExtensionTok" w:type="character">
     <w:name w:val="ExtensionTok"/>
     <w:basedOn w:val="VerbatimChar"/>
     <w:rPr>
-      <w:shd w:val="clear" w:fill="f8f8f8"/>
-    </w:rPr>
-  </w:style>
-  <w:style w:type="character" w:customStyle="1" w:styleId="PreprocessorTok">
+      <w:rFonts w:ascii="Consolas" w:hAnsi="Consolas"/>
+      <w:sz w:val="22"/>
+      <w:shd w:color="auto" w:fill="F8F8F8" w:val="clear"/>
+    </w:rPr>
+  </w:style>
+  <w:style w:customStyle="1" w:styleId="PreprocessorTok" w:type="character">
     <w:name w:val="PreprocessorTok"/>
     <w:basedOn w:val="VerbatimChar"/>
     <w:rPr>
-      <w:color w:val="8f5902"/>
-      <w:shd w:val="clear" w:fill="f8f8f8"/>
+      <w:rFonts w:ascii="Consolas" w:hAnsi="Consolas"/>
       <w:i/>
-    </w:rPr>
-  </w:style>
-  <w:style w:type="character" w:customStyle="1" w:styleId="AttributeTok">
+      <w:color w:val="8F5902"/>
+      <w:sz w:val="22"/>
+      <w:shd w:color="auto" w:fill="F8F8F8" w:val="clear"/>
+    </w:rPr>
+  </w:style>
+  <w:style w:customStyle="1" w:styleId="AttributeTok" w:type="character">
     <w:name w:val="AttributeTok"/>
     <w:basedOn w:val="VerbatimChar"/>
     <w:rPr>
-      <w:color w:val="204a87"/>
-      <w:shd w:val="clear" w:fill="f8f8f8"/>
-    </w:rPr>
-  </w:style>
-  <w:style w:type="character" w:customStyle="1" w:styleId="RegionMarkerTok">
+      <w:rFonts w:ascii="Consolas" w:hAnsi="Consolas"/>
+      <w:color w:val="204A87"/>
+      <w:sz w:val="22"/>
+      <w:shd w:color="auto" w:fill="F8F8F8" w:val="clear"/>
+    </w:rPr>
+  </w:style>
+  <w:style w:customStyle="1" w:styleId="RegionMarkerTok" w:type="character">
     <w:name w:val="RegionMarkerTok"/>
     <w:basedOn w:val="VerbatimChar"/>
     <w:rPr>
-      <w:shd w:val="clear" w:fill="f8f8f8"/>
-    </w:rPr>
-  </w:style>
-  <w:style w:type="character" w:customStyle="1" w:styleId="InformationTok">
+      <w:rFonts w:ascii="Consolas" w:hAnsi="Consolas"/>
+      <w:sz w:val="22"/>
+      <w:shd w:color="auto" w:fill="F8F8F8" w:val="clear"/>
+    </w:rPr>
+  </w:style>
+  <w:style w:customStyle="1" w:styleId="InformationTok" w:type="character">
     <w:name w:val="InformationTok"/>
     <w:basedOn w:val="VerbatimChar"/>
     <w:rPr>
-      <w:color w:val="8f5902"/>
-      <w:shd w:val="clear" w:fill="f8f8f8"/>
+      <w:rFonts w:ascii="Consolas" w:hAnsi="Consolas"/>
       <w:b/>
       <w:i/>
-    </w:rPr>
-  </w:style>
-  <w:style w:type="character" w:customStyle="1" w:styleId="WarningTok">
+      <w:color w:val="8F5902"/>
+      <w:sz w:val="22"/>
+      <w:shd w:color="auto" w:fill="F8F8F8" w:val="clear"/>
+    </w:rPr>
+  </w:style>
+  <w:style w:customStyle="1" w:styleId="WarningTok" w:type="character">
     <w:name w:val="WarningTok"/>
     <w:basedOn w:val="VerbatimChar"/>
     <w:rPr>
-      <w:color w:val="8f5902"/>
-      <w:shd w:val="clear" w:fill="f8f8f8"/>
+      <w:rFonts w:ascii="Consolas" w:hAnsi="Consolas"/>
       <w:b/>
       <w:i/>
-    </w:rPr>
-  </w:style>
-  <w:style w:type="character" w:customStyle="1" w:styleId="AlertTok">
+      <w:color w:val="8F5902"/>
+      <w:sz w:val="22"/>
+      <w:shd w:color="auto" w:fill="F8F8F8" w:val="clear"/>
+    </w:rPr>
+  </w:style>
+  <w:style w:customStyle="1" w:styleId="AlertTok" w:type="character">
     <w:name w:val="AlertTok"/>
     <w:basedOn w:val="VerbatimChar"/>
     <w:rPr>
-      <w:color w:val="ef2929"/>
-      <w:shd w:val="clear" w:fill="f8f8f8"/>
-    </w:rPr>
-  </w:style>
-  <w:style w:type="character" w:customStyle="1" w:styleId="ErrorTok">
+      <w:rFonts w:ascii="Consolas" w:hAnsi="Consolas"/>
+      <w:color w:val="EF2929"/>
+      <w:sz w:val="22"/>
+      <w:shd w:color="auto" w:fill="F8F8F8" w:val="clear"/>
+    </w:rPr>
+  </w:style>
+  <w:style w:customStyle="1" w:styleId="ErrorTok" w:type="character">
     <w:name w:val="ErrorTok"/>
     <w:basedOn w:val="VerbatimChar"/>
     <w:rPr>
-      <w:color w:val="a40000"/>
-      <w:shd w:val="clear" w:fill="f8f8f8"/>
+      <w:rFonts w:ascii="Consolas" w:hAnsi="Consolas"/>
       <w:b/>
-    </w:rPr>
-  </w:style>
-  <w:style w:type="character" w:customStyle="1" w:styleId="NormalTok">
+      <w:color w:val="A40000"/>
+      <w:sz w:val="22"/>
+      <w:shd w:color="auto" w:fill="F8F8F8" w:val="clear"/>
+    </w:rPr>
+  </w:style>
+  <w:style w:customStyle="1" w:styleId="NormalTok" w:type="character">
     <w:name w:val="NormalTok"/>
     <w:basedOn w:val="VerbatimChar"/>
     <w:rPr>
-      <w:shd w:val="clear" w:fill="f8f8f8"/>
+      <w:rFonts w:ascii="Consolas" w:hAnsi="Consolas"/>
+      <w:sz w:val="22"/>
+      <w:shd w:color="auto" w:fill="F8F8F8" w:val="clear"/>
+    </w:rPr>
+  </w:style>
+  <w:style w:styleId="Header" w:type="paragraph">
+    <w:name w:val="header"/>
+    <w:basedOn w:val="Normal"/>
+    <w:link w:val="HeaderChar"/>
+    <w:uiPriority w:val="99"/>
+    <w:rsid w:val="00305B6A"/>
+    <w:rPr>
+      <w:color w:themeColor="background1" w:themeShade="80" w:val="808080"/>
+    </w:rPr>
+  </w:style>
+  <w:style w:customStyle="1" w:styleId="HeaderChar" w:type="character">
+    <w:name w:val="Header Char"/>
+    <w:basedOn w:val="DefaultParagraphFont"/>
+    <w:link w:val="Header"/>
+    <w:uiPriority w:val="99"/>
+    <w:rsid w:val="00305B6A"/>
+    <w:rPr>
+      <w:rFonts w:ascii="BC Sans" w:hAnsi="BC Sans"/>
+      <w:color w:themeColor="background1" w:themeShade="80" w:val="808080"/>
+    </w:rPr>
+  </w:style>
+  <w:style w:styleId="Footer" w:type="paragraph">
+    <w:name w:val="footer"/>
+    <w:basedOn w:val="Normal"/>
+    <w:link w:val="FooterChar"/>
+    <w:uiPriority w:val="99"/>
+    <w:rsid w:val="00C654F1"/>
+    <w:pPr>
+      <w:tabs>
+        <w:tab w:pos="4680" w:val="center"/>
+        <w:tab w:pos="9360" w:val="right"/>
+      </w:tabs>
+      <w:spacing w:after="0"/>
+    </w:pPr>
+    <w:rPr>
+      <w:color w:themeColor="background1" w:themeShade="80" w:val="808080"/>
+      <w:sz w:val="20"/>
+    </w:rPr>
+  </w:style>
+  <w:style w:customStyle="1" w:styleId="FooterChar" w:type="character">
+    <w:name w:val="Footer Char"/>
+    <w:basedOn w:val="DefaultParagraphFont"/>
+    <w:link w:val="Footer"/>
+    <w:uiPriority w:val="99"/>
+    <w:rsid w:val="00C654F1"/>
+    <w:rPr>
+      <w:rFonts w:ascii="BC Sans" w:hAnsi="BC Sans"/>
+      <w:color w:themeColor="background1" w:themeShade="80" w:val="808080"/>
+      <w:sz w:val="20"/>
+    </w:rPr>
+  </w:style>
+  <w:style w:styleId="NoSpacing" w:type="paragraph">
+    <w:name w:val="No Spacing"/>
+    <w:rsid w:val="00C26238"/>
+    <w:pPr>
+      <w:spacing w:after="0"/>
+    </w:pPr>
+  </w:style>
+  <w:style w:styleId="Hashtag" w:type="character">
+    <w:name w:val="Hashtag"/>
+    <w:basedOn w:val="DefaultParagraphFont"/>
+    <w:uiPriority w:val="99"/>
+    <w:unhideWhenUsed/>
+    <w:rsid w:val="00305B6A"/>
+    <w:rPr>
+      <w:color w:val="2B579A"/>
+      <w:shd w:color="auto" w:fill="E1DFDD" w:val="clear"/>
     </w:rPr>
   </w:style>
 </w:styles>

</xml_diff>

<commit_message>
fixed map projection in report
</commit_message>
<xml_diff>
--- a/inst/rmarkdown/templates/report/skeleton/report_template_1.docx
+++ b/inst/rmarkdown/templates/report/skeleton/report_template_1.docx
@@ -138,6 +138,14 @@
     </w:p>
     <w:p>
       <w:pPr>
+        <w:pStyle w:val="FirstParagraph"/>
+      </w:pPr>
+      <w:r>
+        <w:t xml:space="preserve">Insert description here</w:t>
+      </w:r>
+    </w:p>
+    <w:p>
+      <w:pPr>
         <w:pStyle w:val="SourceCode"/>
       </w:pPr>
       <w:r>
@@ -145,17 +153,6 @@
           <w:rStyle w:val="VerbatimChar"/>
         </w:rPr>
         <w:t xml:space="preserve">## Warning: attribute variables are assumed to be spatially constant throughout all geometries</w:t>
-      </w:r>
-    </w:p>
-    <w:p>
-      <w:pPr>
-        <w:pStyle w:val="SourceCode"/>
-      </w:pPr>
-      <w:r>
-        <w:rPr>
-          <w:rStyle w:val="VerbatimChar"/>
-        </w:rPr>
-        <w:t xml:space="preserve">## Warning: st_crs&lt;- : replacing crs does not reproject data; use st_transform for that</w:t>
       </w:r>
     </w:p>
     <w:p>
@@ -225,13 +222,19 @@
         <w:rPr>
           <w:rStyle w:val="NormalTok"/>
         </w:rPr>
-        <w:t xml:space="preserve"> study_area_geometry </w:t>
+        <w:t xml:space="preserve"> study_area_proj </w:t>
       </w:r>
       <w:r>
         <w:rPr>
           <w:rStyle w:val="SpecialCharTok"/>
         </w:rPr>
-        <w:t xml:space="preserve">|&gt;</w:t>
+        <w:t xml:space="preserve">|</w:t>
+      </w:r>
+      <w:r>
+        <w:rPr>
+          <w:rStyle w:val="ErrorTok"/>
+        </w:rPr>
+        <w:t xml:space="preserve">&gt;</w:t>
       </w:r>
       <w:r>
         <w:rPr>
@@ -407,22 +410,12 @@
         </w:rPr>
         <w:t xml:space="preserve">]))</w:t>
       </w:r>
-    </w:p>
-    <w:p>
-      <w:pPr>
-        <w:pStyle w:val="SourceCode"/>
-      </w:pPr>
-      <w:r>
-        <w:rPr>
-          <w:rStyle w:val="VerbatimChar"/>
-        </w:rPr>
-        <w:t xml:space="preserve">## Coordinate system already present. Adding new coordinate system, which will replace the existing one.</w:t>
-      </w:r>
-    </w:p>
-    <w:p>
-      <w:pPr>
-        <w:pStyle w:val="SourceCode"/>
-      </w:pPr>
+      <w:r>
+        <w:br/>
+      </w:r>
+      <w:r>
+        <w:br/>
+      </w:r>
       <w:r>
         <w:rPr>
           <w:rStyle w:val="NormalTok"/>
@@ -437,7 +430,7 @@
       <w:r>
         <w:drawing>
           <wp:inline>
-            <wp:extent cx="4620126" cy="3696101"/>
+            <wp:extent cx="5943600" cy="4754880"/>
             <wp:effectExtent b="0" l="0" r="0" t="0"/>
             <wp:docPr descr="" title="" id="27" name="Picture"/>
             <a:graphic>
@@ -458,7 +451,7 @@
                   <pic:spPr bwMode="auto">
                     <a:xfrm>
                       <a:off x="0" y="0"/>
-                      <a:ext cx="4620126" cy="3696101"/>
+                      <a:ext cx="5943600" cy="4754880"/>
                     </a:xfrm>
                     <a:prstGeom prst="rect">
                       <a:avLst/>

</xml_diff>

<commit_message>
improve map aesthetics in report
</commit_message>
<xml_diff>
--- a/inst/rmarkdown/templates/report/skeleton/report_template_1.docx
+++ b/inst/rmarkdown/templates/report/skeleton/report_template_1.docx
@@ -59,7 +59,7 @@
         <w:pStyle w:val="TitleDate"/>
       </w:pPr>
       <w:r>
-        <w:t xml:space="preserve">September 21, 2023</w:t>
+        <w:t xml:space="preserve">September 22, 2023</w:t>
       </w:r>
     </w:p>
     <w:p>
@@ -104,6 +104,14 @@
       </w:pPr>
       <w:r>
         <w:t xml:space="preserve">Background</w:t>
+      </w:r>
+    </w:p>
+    <w:p>
+      <w:pPr>
+        <w:pStyle w:val="FirstParagraph"/>
+      </w:pPr>
+      <w:r>
+        <w:t xml:space="preserve">Sample background text!</w:t>
       </w:r>
     </w:p>
     <w:bookmarkEnd w:id="20"/>
@@ -276,7 +284,145 @@
         <w:rPr>
           <w:rStyle w:val="NormalTok"/>
         </w:rPr>
-        <w:t xml:space="preserve"> study_area_bc </w:t>
+        <w:t xml:space="preserve"> basemap </w:t>
+      </w:r>
+      <w:r>
+        <w:rPr>
+          <w:rStyle w:val="SpecialCharTok"/>
+        </w:rPr>
+        <w:t xml:space="preserve">+</w:t>
+      </w:r>
+      <w:r>
+        <w:br/>
+      </w:r>
+      <w:r>
+        <w:rPr>
+          <w:rStyle w:val="NormalTok"/>
+        </w:rPr>
+        <w:t xml:space="preserve">  </w:t>
+      </w:r>
+      <w:r>
+        <w:rPr>
+          <w:rStyle w:val="FunctionTok"/>
+        </w:rPr>
+        <w:t xml:space="preserve">geom_sf</w:t>
+      </w:r>
+      <w:r>
+        <w:rPr>
+          <w:rStyle w:val="NormalTok"/>
+        </w:rPr>
+        <w:t xml:space="preserve">(</w:t>
+      </w:r>
+      <w:r>
+        <w:rPr>
+          <w:rStyle w:val="AttributeTok"/>
+        </w:rPr>
+        <w:t xml:space="preserve">data =</w:t>
+      </w:r>
+      <w:r>
+        <w:rPr>
+          <w:rStyle w:val="NormalTok"/>
+        </w:rPr>
+        <w:t xml:space="preserve"> study_area_proj,</w:t>
+      </w:r>
+      <w:r>
+        <w:br/>
+      </w:r>
+      <w:r>
+        <w:rPr>
+          <w:rStyle w:val="NormalTok"/>
+        </w:rPr>
+        <w:t xml:space="preserve">          </w:t>
+      </w:r>
+      <w:r>
+        <w:rPr>
+          <w:rStyle w:val="AttributeTok"/>
+        </w:rPr>
+        <w:t xml:space="preserve">col =</w:t>
+      </w:r>
+      <w:r>
+        <w:rPr>
+          <w:rStyle w:val="NormalTok"/>
+        </w:rPr>
+        <w:t xml:space="preserve"> </w:t>
+      </w:r>
+      <w:r>
+        <w:rPr>
+          <w:rStyle w:val="StringTok"/>
+        </w:rPr>
+        <w:t xml:space="preserve">'red'</w:t>
+      </w:r>
+      <w:r>
+        <w:rPr>
+          <w:rStyle w:val="NormalTok"/>
+        </w:rPr>
+        <w:t xml:space="preserve">, </w:t>
+      </w:r>
+      <w:r>
+        <w:rPr>
+          <w:rStyle w:val="AttributeTok"/>
+        </w:rPr>
+        <w:t xml:space="preserve">fill =</w:t>
+      </w:r>
+      <w:r>
+        <w:rPr>
+          <w:rStyle w:val="NormalTok"/>
+        </w:rPr>
+        <w:t xml:space="preserve"> </w:t>
+      </w:r>
+      <w:r>
+        <w:rPr>
+          <w:rStyle w:val="StringTok"/>
+        </w:rPr>
+        <w:t xml:space="preserve">'red'</w:t>
+      </w:r>
+      <w:r>
+        <w:rPr>
+          <w:rStyle w:val="NormalTok"/>
+        </w:rPr>
+        <w:t xml:space="preserve">, </w:t>
+      </w:r>
+      <w:r>
+        <w:rPr>
+          <w:rStyle w:val="AttributeTok"/>
+        </w:rPr>
+        <w:t xml:space="preserve">alpha =</w:t>
+      </w:r>
+      <w:r>
+        <w:rPr>
+          <w:rStyle w:val="NormalTok"/>
+        </w:rPr>
+        <w:t xml:space="preserve"> </w:t>
+      </w:r>
+      <w:r>
+        <w:rPr>
+          <w:rStyle w:val="FloatTok"/>
+        </w:rPr>
+        <w:t xml:space="preserve">0.6</w:t>
+      </w:r>
+      <w:r>
+        <w:rPr>
+          <w:rStyle w:val="NormalTok"/>
+        </w:rPr>
+        <w:t xml:space="preserve">, </w:t>
+      </w:r>
+      <w:r>
+        <w:rPr>
+          <w:rStyle w:val="AttributeTok"/>
+        </w:rPr>
+        <w:t xml:space="preserve">linewidth=</w:t>
+      </w:r>
+      <w:r>
+        <w:rPr>
+          <w:rStyle w:val="FloatTok"/>
+        </w:rPr>
+        <w:t xml:space="preserve">0.5</w:t>
+      </w:r>
+      <w:r>
+        <w:rPr>
+          <w:rStyle w:val="NormalTok"/>
+        </w:rPr>
+        <w:t xml:space="preserve">) </w:t>
       </w:r>
       <w:r>
         <w:rPr>
@@ -1095,6 +1241,7 @@
     <w:uiPriority w:val="9"/>
     <w:unhideWhenUsed/>
     <w:qFormat/>
+    <w:rsid w:val="00F92ED5"/>
     <w:pPr>
       <w:keepNext/>
       <w:keepLines/>
@@ -1105,7 +1252,7 @@
       <w:rFonts w:asciiTheme="majorHAnsi" w:cstheme="majorBidi" w:eastAsiaTheme="majorEastAsia" w:hAnsiTheme="majorHAnsi"/>
       <w:b/>
       <w:bCs/>
-      <w:color w:themeColor="accent1" w:val="4F81BD"/>
+      <w:color w:themeColor="text1" w:val="000000"/>
       <w:sz w:val="28"/>
       <w:szCs w:val="28"/>
     </w:rPr>
@@ -1117,6 +1264,7 @@
     <w:uiPriority w:val="9"/>
     <w:unhideWhenUsed/>
     <w:qFormat/>
+    <w:rsid w:val="00F92ED5"/>
     <w:pPr>
       <w:keepNext/>
       <w:keepLines/>
@@ -1127,7 +1275,7 @@
       <w:rFonts w:asciiTheme="majorHAnsi" w:cstheme="majorBidi" w:eastAsiaTheme="majorEastAsia" w:hAnsiTheme="majorHAnsi"/>
       <w:b/>
       <w:bCs/>
-      <w:color w:themeColor="accent1" w:val="4F81BD"/>
+      <w:color w:themeColor="text1" w:val="000000"/>
     </w:rPr>
   </w:style>
   <w:style w:styleId="Heading4" w:type="paragraph">
@@ -1137,6 +1285,7 @@
     <w:uiPriority w:val="9"/>
     <w:unhideWhenUsed/>
     <w:qFormat/>
+    <w:rsid w:val="00F92ED5"/>
     <w:pPr>
       <w:keepNext/>
       <w:keepLines/>
@@ -1147,7 +1296,7 @@
       <w:rFonts w:asciiTheme="majorHAnsi" w:cstheme="majorBidi" w:eastAsiaTheme="majorEastAsia" w:hAnsiTheme="majorHAnsi"/>
       <w:bCs/>
       <w:i/>
-      <w:color w:themeColor="accent1" w:val="4F81BD"/>
+      <w:color w:themeColor="text1" w:val="000000"/>
     </w:rPr>
   </w:style>
   <w:style w:styleId="Heading5" w:type="paragraph">

</xml_diff>

<commit_message>
reorg util functions and add wmus to report map
</commit_message>
<xml_diff>
--- a/inst/rmarkdown/templates/report/skeleton/report_template_1.docx
+++ b/inst/rmarkdown/templates/report/skeleton/report_template_1.docx
@@ -111,7 +111,7 @@
         <w:pStyle w:val="FirstParagraph"/>
       </w:pPr>
       <w:r>
-        <w:t xml:space="preserve">Sample background text!</w:t>
+        <w:t xml:space="preserve">test</w:t>
       </w:r>
     </w:p>
     <w:bookmarkEnd w:id="20"/>
@@ -154,18 +154,7 @@
     </w:p>
     <w:p>
       <w:pPr>
-        <w:pStyle w:val="SourceCode"/>
-      </w:pPr>
-      <w:r>
-        <w:rPr>
-          <w:rStyle w:val="VerbatimChar"/>
-        </w:rPr>
-        <w:t xml:space="preserve">## Warning: attribute variables are assumed to be spatially constant throughout all geometries</w:t>
-      </w:r>
-    </w:p>
-    <w:p>
-      <w:pPr>
-        <w:pStyle w:val="FirstParagraph"/>
+        <w:pStyle w:val="BodyText"/>
       </w:pPr>
       <w:r>
         <w:drawing>
@@ -212,371 +201,12 @@
     </w:p>
     <w:p>
       <w:pPr>
-        <w:pStyle w:val="SourceCode"/>
-      </w:pPr>
-      <w:r>
-        <w:rPr>
-          <w:rStyle w:val="NormalTok"/>
-        </w:rPr>
-        <w:t xml:space="preserve">sa_bbox </w:t>
-      </w:r>
-      <w:r>
-        <w:rPr>
-          <w:rStyle w:val="OtherTok"/>
-        </w:rPr>
-        <w:t xml:space="preserve">&lt;-</w:t>
-      </w:r>
-      <w:r>
-        <w:rPr>
-          <w:rStyle w:val="NormalTok"/>
-        </w:rPr>
-        <w:t xml:space="preserve"> study_area_proj </w:t>
-      </w:r>
-      <w:r>
-        <w:rPr>
-          <w:rStyle w:val="SpecialCharTok"/>
-        </w:rPr>
-        <w:t xml:space="preserve">|</w:t>
-      </w:r>
-      <w:r>
-        <w:rPr>
-          <w:rStyle w:val="ErrorTok"/>
-        </w:rPr>
-        <w:t xml:space="preserve">&gt;</w:t>
-      </w:r>
-      <w:r>
-        <w:rPr>
-          <w:rStyle w:val="NormalTok"/>
-        </w:rPr>
-        <w:t xml:space="preserve"> </w:t>
-      </w:r>
-      <w:r>
-        <w:rPr>
-          <w:rStyle w:val="FunctionTok"/>
-        </w:rPr>
-        <w:t xml:space="preserve">st_bbox</w:t>
-      </w:r>
-      <w:r>
-        <w:rPr>
-          <w:rStyle w:val="NormalTok"/>
-        </w:rPr>
-        <w:t xml:space="preserve">()</w:t>
-      </w:r>
-      <w:r>
-        <w:br/>
-      </w:r>
-      <w:r>
-        <w:br/>
-      </w:r>
-      <w:r>
-        <w:rPr>
-          <w:rStyle w:val="NormalTok"/>
-        </w:rPr>
-        <w:t xml:space="preserve">study_area </w:t>
-      </w:r>
-      <w:r>
-        <w:rPr>
-          <w:rStyle w:val="OtherTok"/>
-        </w:rPr>
-        <w:t xml:space="preserve">&lt;-</w:t>
-      </w:r>
-      <w:r>
-        <w:rPr>
-          <w:rStyle w:val="NormalTok"/>
-        </w:rPr>
-        <w:t xml:space="preserve"> basemap </w:t>
-      </w:r>
-      <w:r>
-        <w:rPr>
-          <w:rStyle w:val="SpecialCharTok"/>
-        </w:rPr>
-        <w:t xml:space="preserve">+</w:t>
-      </w:r>
-      <w:r>
-        <w:br/>
-      </w:r>
-      <w:r>
-        <w:rPr>
-          <w:rStyle w:val="NormalTok"/>
-        </w:rPr>
-        <w:t xml:space="preserve">  </w:t>
-      </w:r>
-      <w:r>
-        <w:rPr>
-          <w:rStyle w:val="FunctionTok"/>
-        </w:rPr>
-        <w:t xml:space="preserve">geom_sf</w:t>
-      </w:r>
-      <w:r>
-        <w:rPr>
-          <w:rStyle w:val="NormalTok"/>
-        </w:rPr>
-        <w:t xml:space="preserve">(</w:t>
-      </w:r>
-      <w:r>
-        <w:rPr>
-          <w:rStyle w:val="AttributeTok"/>
-        </w:rPr>
-        <w:t xml:space="preserve">data =</w:t>
-      </w:r>
-      <w:r>
-        <w:rPr>
-          <w:rStyle w:val="NormalTok"/>
-        </w:rPr>
-        <w:t xml:space="preserve"> study_area_proj,</w:t>
-      </w:r>
-      <w:r>
-        <w:br/>
-      </w:r>
-      <w:r>
-        <w:rPr>
-          <w:rStyle w:val="NormalTok"/>
-        </w:rPr>
-        <w:t xml:space="preserve">          </w:t>
-      </w:r>
-      <w:r>
-        <w:rPr>
-          <w:rStyle w:val="AttributeTok"/>
-        </w:rPr>
-        <w:t xml:space="preserve">col =</w:t>
-      </w:r>
-      <w:r>
-        <w:rPr>
-          <w:rStyle w:val="NormalTok"/>
-        </w:rPr>
-        <w:t xml:space="preserve"> </w:t>
-      </w:r>
-      <w:r>
-        <w:rPr>
-          <w:rStyle w:val="StringTok"/>
-        </w:rPr>
-        <w:t xml:space="preserve">'red'</w:t>
-      </w:r>
-      <w:r>
-        <w:rPr>
-          <w:rStyle w:val="NormalTok"/>
-        </w:rPr>
-        <w:t xml:space="preserve">, </w:t>
-      </w:r>
-      <w:r>
-        <w:rPr>
-          <w:rStyle w:val="AttributeTok"/>
-        </w:rPr>
-        <w:t xml:space="preserve">fill =</w:t>
-      </w:r>
-      <w:r>
-        <w:rPr>
-          <w:rStyle w:val="NormalTok"/>
-        </w:rPr>
-        <w:t xml:space="preserve"> </w:t>
-      </w:r>
-      <w:r>
-        <w:rPr>
-          <w:rStyle w:val="StringTok"/>
-        </w:rPr>
-        <w:t xml:space="preserve">'red'</w:t>
-      </w:r>
-      <w:r>
-        <w:rPr>
-          <w:rStyle w:val="NormalTok"/>
-        </w:rPr>
-        <w:t xml:space="preserve">, </w:t>
-      </w:r>
-      <w:r>
-        <w:rPr>
-          <w:rStyle w:val="AttributeTok"/>
-        </w:rPr>
-        <w:t xml:space="preserve">alpha =</w:t>
-      </w:r>
-      <w:r>
-        <w:rPr>
-          <w:rStyle w:val="NormalTok"/>
-        </w:rPr>
-        <w:t xml:space="preserve"> </w:t>
-      </w:r>
-      <w:r>
-        <w:rPr>
-          <w:rStyle w:val="FloatTok"/>
-        </w:rPr>
-        <w:t xml:space="preserve">0.6</w:t>
-      </w:r>
-      <w:r>
-        <w:rPr>
-          <w:rStyle w:val="NormalTok"/>
-        </w:rPr>
-        <w:t xml:space="preserve">, </w:t>
-      </w:r>
-      <w:r>
-        <w:rPr>
-          <w:rStyle w:val="AttributeTok"/>
-        </w:rPr>
-        <w:t xml:space="preserve">linewidth=</w:t>
-      </w:r>
-      <w:r>
-        <w:rPr>
-          <w:rStyle w:val="FloatTok"/>
-        </w:rPr>
-        <w:t xml:space="preserve">0.5</w:t>
-      </w:r>
-      <w:r>
-        <w:rPr>
-          <w:rStyle w:val="NormalTok"/>
-        </w:rPr>
-        <w:t xml:space="preserve">) </w:t>
-      </w:r>
-      <w:r>
-        <w:rPr>
-          <w:rStyle w:val="SpecialCharTok"/>
-        </w:rPr>
-        <w:t xml:space="preserve">+</w:t>
-      </w:r>
-      <w:r>
-        <w:br/>
-      </w:r>
-      <w:r>
-        <w:rPr>
-          <w:rStyle w:val="NormalTok"/>
-        </w:rPr>
-        <w:t xml:space="preserve">  </w:t>
-      </w:r>
-      <w:r>
-        <w:rPr>
-          <w:rStyle w:val="FunctionTok"/>
-        </w:rPr>
-        <w:t xml:space="preserve">coord_sf</w:t>
-      </w:r>
-      <w:r>
-        <w:rPr>
-          <w:rStyle w:val="NormalTok"/>
-        </w:rPr>
-        <w:t xml:space="preserve">(</w:t>
-      </w:r>
-      <w:r>
-        <w:rPr>
-          <w:rStyle w:val="AttributeTok"/>
-        </w:rPr>
-        <w:t xml:space="preserve">xlim =</w:t>
-      </w:r>
-      <w:r>
-        <w:rPr>
-          <w:rStyle w:val="NormalTok"/>
-        </w:rPr>
-        <w:t xml:space="preserve"> </w:t>
-      </w:r>
-      <w:r>
-        <w:rPr>
-          <w:rStyle w:val="FunctionTok"/>
-        </w:rPr>
-        <w:t xml:space="preserve">c</w:t>
-      </w:r>
-      <w:r>
-        <w:rPr>
-          <w:rStyle w:val="NormalTok"/>
-        </w:rPr>
-        <w:t xml:space="preserve">(sa_bbox[</w:t>
-      </w:r>
-      <w:r>
-        <w:rPr>
-          <w:rStyle w:val="DecValTok"/>
-        </w:rPr>
-        <w:t xml:space="preserve">1</w:t>
-      </w:r>
-      <w:r>
-        <w:rPr>
-          <w:rStyle w:val="NormalTok"/>
-        </w:rPr>
-        <w:t xml:space="preserve">], sa_bbox[</w:t>
-      </w:r>
-      <w:r>
-        <w:rPr>
-          <w:rStyle w:val="DecValTok"/>
-        </w:rPr>
-        <w:t xml:space="preserve">3</w:t>
-      </w:r>
-      <w:r>
-        <w:rPr>
-          <w:rStyle w:val="NormalTok"/>
-        </w:rPr>
-        <w:t xml:space="preserve">]),</w:t>
-      </w:r>
-      <w:r>
-        <w:br/>
-      </w:r>
-      <w:r>
-        <w:rPr>
-          <w:rStyle w:val="NormalTok"/>
-        </w:rPr>
-        <w:t xml:space="preserve">           </w:t>
-      </w:r>
-      <w:r>
-        <w:rPr>
-          <w:rStyle w:val="AttributeTok"/>
-        </w:rPr>
-        <w:t xml:space="preserve">ylim =</w:t>
-      </w:r>
-      <w:r>
-        <w:rPr>
-          <w:rStyle w:val="NormalTok"/>
-        </w:rPr>
-        <w:t xml:space="preserve">  </w:t>
-      </w:r>
-      <w:r>
-        <w:rPr>
-          <w:rStyle w:val="FunctionTok"/>
-        </w:rPr>
-        <w:t xml:space="preserve">c</w:t>
-      </w:r>
-      <w:r>
-        <w:rPr>
-          <w:rStyle w:val="NormalTok"/>
-        </w:rPr>
-        <w:t xml:space="preserve">(sa_bbox[</w:t>
-      </w:r>
-      <w:r>
-        <w:rPr>
-          <w:rStyle w:val="DecValTok"/>
-        </w:rPr>
-        <w:t xml:space="preserve">2</w:t>
-      </w:r>
-      <w:r>
-        <w:rPr>
-          <w:rStyle w:val="NormalTok"/>
-        </w:rPr>
-        <w:t xml:space="preserve">], sa_bbox[</w:t>
-      </w:r>
-      <w:r>
-        <w:rPr>
-          <w:rStyle w:val="DecValTok"/>
-        </w:rPr>
-        <w:t xml:space="preserve">4</w:t>
-      </w:r>
-      <w:r>
-        <w:rPr>
-          <w:rStyle w:val="NormalTok"/>
-        </w:rPr>
-        <w:t xml:space="preserve">]))</w:t>
-      </w:r>
-      <w:r>
-        <w:br/>
-      </w:r>
-      <w:r>
-        <w:br/>
-      </w:r>
-      <w:r>
-        <w:rPr>
-          <w:rStyle w:val="NormalTok"/>
-        </w:rPr>
-        <w:t xml:space="preserve">study_area</w:t>
-      </w:r>
-    </w:p>
-    <w:p>
-      <w:pPr>
-        <w:pStyle w:val="FirstParagraph"/>
+        <w:pStyle w:val="BodyText"/>
       </w:pPr>
       <w:r>
         <w:drawing>
           <wp:inline>
-            <wp:extent cx="5943600" cy="4754880"/>
+            <wp:extent cx="5943600" cy="5943600"/>
             <wp:effectExtent b="0" l="0" r="0" t="0"/>
             <wp:docPr descr="" title="" id="27" name="Picture"/>
             <a:graphic>
@@ -597,7 +227,7 @@
                   <pic:spPr bwMode="auto">
                     <a:xfrm>
                       <a:off x="0" y="0"/>
-                      <a:ext cx="5943600" cy="4754880"/>
+                      <a:ext cx="5943600" cy="5943600"/>
                     </a:xfrm>
                     <a:prstGeom prst="rect">
                       <a:avLst/>

</xml_diff>